<commit_message>
fix 投標須知 total_budget and add character to 39
</commit_message>
<xml_diff>
--- a/frontend/src/廠商投標表單/[一般工程]投標須知-工程會112.6.30版.docx
+++ b/frontend/src/廠商投標表單/[一般工程]投標須知-工程會112.6.30版.docx
@@ -14,8 +14,6 @@
           <w:sz w:val="32"/>
         </w:rPr>
       </w:pPr>
-      <w:bookmarkStart w:id="0" w:name="_GoBack"/>
-      <w:bookmarkEnd w:id="0"/>
       <w:r>
         <w:rPr>
           <w:rFonts w:eastAsia="標楷體" w:hint="eastAsia"/>
@@ -1213,7 +1211,7 @@
         <w:jc w:val="both"/>
         <w:textDirection w:val="lrTbV"/>
         <w:rPr>
-          <w:rFonts w:eastAsia="標楷體" w:hint="eastAsia"/>
+          <w:rFonts w:eastAsia="標楷體"/>
           <w:spacing w:val="0"/>
           <w:sz w:val="28"/>
         </w:rPr>
@@ -1762,7 +1760,7 @@
         </w:rPr>
         <w:t>之採購申訴審議委員會名稱、地址及電話：</w:t>
       </w:r>
-      <w:bookmarkStart w:id="1" w:name="_Hlk138252648"/>
+      <w:bookmarkStart w:id="0" w:name="_Hlk138252648"/>
       <w:r>
         <w:rPr>
           <w:rFonts w:eastAsia="標楷體" w:hint="eastAsia"/>
@@ -1772,7 +1770,7 @@
         </w:rPr>
         <w:t>行政院公共工程委員會採購申訴審議委員會</w:t>
       </w:r>
-      <w:bookmarkEnd w:id="1"/>
+      <w:bookmarkEnd w:id="0"/>
       <w:r>
         <w:rPr>
           <w:rFonts w:eastAsia="標楷體" w:hint="eastAsia"/>
@@ -2086,7 +2084,7 @@
           <w:sz w:val="28"/>
         </w:rPr>
       </w:pPr>
-      <w:bookmarkStart w:id="2" w:name="_Hlk51858690"/>
+      <w:bookmarkStart w:id="1" w:name="_Hlk51858690"/>
       <w:r>
         <w:rPr>
           <w:rFonts w:ascii="標楷體" w:eastAsia="標楷體" w:hAnsi="標楷體" w:hint="eastAsia"/>
@@ -2095,7 +2093,7 @@
         </w:rPr>
         <w:t>█</w:t>
       </w:r>
-      <w:bookmarkEnd w:id="2"/>
+      <w:bookmarkEnd w:id="1"/>
       <w:r>
         <w:rPr>
           <w:rFonts w:eastAsia="標楷體"/>
@@ -5496,7 +5494,7 @@
         <w:jc w:val="both"/>
         <w:textDirection w:val="lrTbV"/>
         <w:rPr>
-          <w:rFonts w:eastAsia="標楷體" w:hAnsi="標楷體" w:hint="eastAsia"/>
+          <w:rFonts w:eastAsia="標楷體" w:hAnsi="標楷體"/>
           <w:spacing w:val="0"/>
           <w:sz w:val="28"/>
         </w:rPr>
@@ -5557,7 +5555,7 @@
         <w:jc w:val="both"/>
         <w:textDirection w:val="lrTbV"/>
         <w:rPr>
-          <w:rFonts w:eastAsia="標楷體" w:hAnsi="標楷體" w:hint="eastAsia"/>
+          <w:rFonts w:eastAsia="標楷體" w:hAnsi="標楷體"/>
           <w:spacing w:val="0"/>
           <w:sz w:val="28"/>
           <w:szCs w:val="28"/>
@@ -5590,19 +5588,19 @@
         <w:jc w:val="both"/>
         <w:textDirection w:val="lrTbV"/>
         <w:rPr>
+          <w:rFonts w:eastAsia="標楷體" w:hAnsi="標楷體"/>
+          <w:spacing w:val="0"/>
+          <w:sz w:val="28"/>
+          <w:szCs w:val="28"/>
+        </w:rPr>
+      </w:pPr>
+      <w:r>
+        <w:rPr>
           <w:rFonts w:eastAsia="標楷體" w:hAnsi="標楷體" w:hint="eastAsia"/>
           <w:spacing w:val="0"/>
           <w:sz w:val="28"/>
           <w:szCs w:val="28"/>
         </w:rPr>
-      </w:pPr>
-      <w:r>
-        <w:rPr>
-          <w:rFonts w:eastAsia="標楷體" w:hAnsi="標楷體" w:hint="eastAsia"/>
-          <w:spacing w:val="0"/>
-          <w:sz w:val="28"/>
-          <w:szCs w:val="28"/>
-        </w:rPr>
         <w:t>材料：</w:t>
       </w:r>
     </w:p>
@@ -5613,7 +5611,7 @@
         <w:jc w:val="both"/>
         <w:textDirection w:val="lrTbV"/>
         <w:rPr>
-          <w:rFonts w:eastAsia="標楷體" w:hint="eastAsia"/>
+          <w:rFonts w:eastAsia="標楷體"/>
           <w:spacing w:val="0"/>
           <w:sz w:val="28"/>
         </w:rPr>
@@ -5643,7 +5641,7 @@
         <w:jc w:val="both"/>
         <w:textDirection w:val="lrTbV"/>
         <w:rPr>
-          <w:rFonts w:eastAsia="標楷體" w:hint="eastAsia"/>
+          <w:rFonts w:eastAsia="標楷體"/>
           <w:spacing w:val="0"/>
           <w:sz w:val="28"/>
         </w:rPr>
@@ -5665,7 +5663,7 @@
         <w:jc w:val="both"/>
         <w:textDirection w:val="lrTbV"/>
         <w:rPr>
-          <w:rFonts w:eastAsia="標楷體" w:hint="eastAsia"/>
+          <w:rFonts w:eastAsia="標楷體"/>
           <w:spacing w:val="0"/>
           <w:sz w:val="28"/>
         </w:rPr>
@@ -5695,11 +5693,34 @@
         <w:jc w:val="both"/>
         <w:textDirection w:val="lrTbV"/>
         <w:rPr>
+          <w:rFonts w:ascii="標楷體" w:eastAsia="標楷體" w:hAnsi="標楷體"/>
+          <w:color w:val="000000"/>
+          <w:spacing w:val="0"/>
+          <w:sz w:val="28"/>
+        </w:rPr>
+      </w:pPr>
+      <w:r>
+        <w:rPr>
           <w:rFonts w:ascii="標楷體" w:eastAsia="標楷體" w:hAnsi="標楷體" w:hint="eastAsia"/>
           <w:color w:val="000000"/>
           <w:spacing w:val="0"/>
           <w:sz w:val="28"/>
         </w:rPr>
+        <w:t>■預力鋼絞線</w:t>
+      </w:r>
+    </w:p>
+    <w:p>
+      <w:pPr>
+        <w:pStyle w:val="7"/>
+        <w:ind w:leftChars="450" w:left="2368" w:hanging="1288"/>
+        <w:jc w:val="both"/>
+        <w:textDirection w:val="lrTbV"/>
+        <w:rPr>
+          <w:rFonts w:ascii="標楷體" w:eastAsia="標楷體" w:hAnsi="標楷體"/>
+          <w:color w:val="000000"/>
+          <w:spacing w:val="0"/>
+          <w:sz w:val="28"/>
+        </w:rPr>
       </w:pPr>
       <w:r>
         <w:rPr>
@@ -5708,7 +5729,7 @@
           <w:spacing w:val="0"/>
           <w:sz w:val="28"/>
         </w:rPr>
-        <w:t>■預力鋼絞線</w:t>
+        <w:t>■結構鋼</w:t>
       </w:r>
     </w:p>
     <w:p>
@@ -5717,12 +5738,35 @@
         <w:ind w:leftChars="450" w:left="2368" w:hanging="1288"/>
         <w:jc w:val="both"/>
         <w:textDirection w:val="lrTbV"/>
+        <w:rPr>
+          <w:rFonts w:ascii="標楷體" w:eastAsia="標楷體" w:hAnsi="標楷體"/>
+          <w:color w:val="000000"/>
+          <w:spacing w:val="0"/>
+          <w:sz w:val="28"/>
+        </w:rPr>
+      </w:pPr>
+      <w:r>
         <w:rPr>
           <w:rFonts w:ascii="標楷體" w:eastAsia="標楷體" w:hAnsi="標楷體" w:hint="eastAsia"/>
           <w:color w:val="000000"/>
           <w:spacing w:val="0"/>
           <w:sz w:val="28"/>
         </w:rPr>
+        <w:t>■陶瓷面磚</w:t>
+      </w:r>
+    </w:p>
+    <w:p>
+      <w:pPr>
+        <w:pStyle w:val="7"/>
+        <w:ind w:leftChars="450" w:left="2368" w:hanging="1288"/>
+        <w:jc w:val="both"/>
+        <w:textDirection w:val="lrTbV"/>
+        <w:rPr>
+          <w:rFonts w:ascii="標楷體" w:eastAsia="標楷體" w:hAnsi="標楷體"/>
+          <w:color w:val="000000"/>
+          <w:spacing w:val="0"/>
+          <w:sz w:val="28"/>
+        </w:rPr>
       </w:pPr>
       <w:r>
         <w:rPr>
@@ -5731,7 +5775,7 @@
           <w:spacing w:val="0"/>
           <w:sz w:val="28"/>
         </w:rPr>
-        <w:t>■結構鋼</w:t>
+        <w:t>■透水性混凝土地磚</w:t>
       </w:r>
     </w:p>
     <w:p>
@@ -5740,13 +5784,22 @@
         <w:ind w:leftChars="450" w:left="2368" w:hanging="1288"/>
         <w:jc w:val="both"/>
         <w:textDirection w:val="lrTbV"/>
+        <w:rPr>
+          <w:rFonts w:ascii="標楷體" w:eastAsia="標楷體" w:hAnsi="標楷體"/>
+          <w:color w:val="000000"/>
+          <w:spacing w:val="0"/>
+          <w:sz w:val="28"/>
+        </w:rPr>
+      </w:pPr>
+      <w:r>
         <w:rPr>
           <w:rFonts w:ascii="標楷體" w:eastAsia="標楷體" w:hAnsi="標楷體" w:hint="eastAsia"/>
           <w:color w:val="000000"/>
           <w:spacing w:val="0"/>
           <w:sz w:val="28"/>
         </w:rPr>
-      </w:pPr>
+        <w:sym w:font="Wingdings" w:char="F0A8"/>
+      </w:r>
       <w:r>
         <w:rPr>
           <w:rFonts w:ascii="標楷體" w:eastAsia="標楷體" w:hAnsi="標楷體" w:hint="eastAsia"/>
@@ -5754,7 +5807,7 @@
           <w:spacing w:val="0"/>
           <w:sz w:val="28"/>
         </w:rPr>
-        <w:t>■陶瓷面磚</w:t>
+        <w:t>砂石</w:t>
       </w:r>
     </w:p>
     <w:p>
@@ -5763,13 +5816,22 @@
         <w:ind w:leftChars="450" w:left="2368" w:hanging="1288"/>
         <w:jc w:val="both"/>
         <w:textDirection w:val="lrTbV"/>
+        <w:rPr>
+          <w:rFonts w:ascii="標楷體" w:eastAsia="標楷體" w:hAnsi="標楷體"/>
+          <w:color w:val="000000"/>
+          <w:spacing w:val="0"/>
+          <w:sz w:val="28"/>
+        </w:rPr>
+      </w:pPr>
+      <w:r>
         <w:rPr>
           <w:rFonts w:ascii="標楷體" w:eastAsia="標楷體" w:hAnsi="標楷體" w:hint="eastAsia"/>
           <w:color w:val="000000"/>
           <w:spacing w:val="0"/>
           <w:sz w:val="28"/>
         </w:rPr>
-      </w:pPr>
+        <w:sym w:font="Wingdings" w:char="F0A8"/>
+      </w:r>
       <w:r>
         <w:rPr>
           <w:rFonts w:ascii="標楷體" w:eastAsia="標楷體" w:hAnsi="標楷體" w:hint="eastAsia"/>
@@ -5777,7 +5839,7 @@
           <w:spacing w:val="0"/>
           <w:sz w:val="28"/>
         </w:rPr>
-        <w:t>■透水性混凝土地磚</w:t>
+        <w:t>木材、竹材</w:t>
       </w:r>
     </w:p>
     <w:p>
@@ -5787,71 +5849,7 @@
         <w:jc w:val="both"/>
         <w:textDirection w:val="lrTbV"/>
         <w:rPr>
-          <w:rFonts w:ascii="標楷體" w:eastAsia="標楷體" w:hAnsi="標楷體" w:hint="eastAsia"/>
-          <w:color w:val="000000"/>
-          <w:spacing w:val="0"/>
-          <w:sz w:val="28"/>
-        </w:rPr>
-      </w:pPr>
-      <w:r>
-        <w:rPr>
-          <w:rFonts w:ascii="標楷體" w:eastAsia="標楷體" w:hAnsi="標楷體" w:hint="eastAsia"/>
-          <w:color w:val="000000"/>
-          <w:spacing w:val="0"/>
-          <w:sz w:val="28"/>
-        </w:rPr>
-        <w:sym w:font="Wingdings" w:char="F0A8"/>
-      </w:r>
-      <w:r>
-        <w:rPr>
-          <w:rFonts w:ascii="標楷體" w:eastAsia="標楷體" w:hAnsi="標楷體" w:hint="eastAsia"/>
-          <w:color w:val="000000"/>
-          <w:spacing w:val="0"/>
-          <w:sz w:val="28"/>
-        </w:rPr>
-        <w:t>砂石</w:t>
-      </w:r>
-    </w:p>
-    <w:p>
-      <w:pPr>
-        <w:pStyle w:val="7"/>
-        <w:ind w:leftChars="450" w:left="2368" w:hanging="1288"/>
-        <w:jc w:val="both"/>
-        <w:textDirection w:val="lrTbV"/>
-        <w:rPr>
-          <w:rFonts w:ascii="標楷體" w:eastAsia="標楷體" w:hAnsi="標楷體" w:hint="eastAsia"/>
-          <w:color w:val="000000"/>
-          <w:spacing w:val="0"/>
-          <w:sz w:val="28"/>
-        </w:rPr>
-      </w:pPr>
-      <w:r>
-        <w:rPr>
-          <w:rFonts w:ascii="標楷體" w:eastAsia="標楷體" w:hAnsi="標楷體" w:hint="eastAsia"/>
-          <w:color w:val="000000"/>
-          <w:spacing w:val="0"/>
-          <w:sz w:val="28"/>
-        </w:rPr>
-        <w:sym w:font="Wingdings" w:char="F0A8"/>
-      </w:r>
-      <w:r>
-        <w:rPr>
-          <w:rFonts w:ascii="標楷體" w:eastAsia="標楷體" w:hAnsi="標楷體" w:hint="eastAsia"/>
-          <w:color w:val="000000"/>
-          <w:spacing w:val="0"/>
-          <w:sz w:val="28"/>
-        </w:rPr>
-        <w:t>木材、竹材</w:t>
-      </w:r>
-    </w:p>
-    <w:p>
-      <w:pPr>
-        <w:pStyle w:val="7"/>
-        <w:ind w:leftChars="450" w:left="2368" w:hanging="1288"/>
-        <w:jc w:val="both"/>
-        <w:textDirection w:val="lrTbV"/>
-        <w:rPr>
-          <w:rFonts w:ascii="標楷體" w:eastAsia="標楷體" w:hAnsi="標楷體" w:hint="eastAsia"/>
+          <w:rFonts w:ascii="標楷體" w:eastAsia="標楷體" w:hAnsi="標楷體"/>
           <w:color w:val="000000"/>
           <w:spacing w:val="0"/>
           <w:sz w:val="28"/>
@@ -5886,17 +5884,17 @@
         <w:jc w:val="both"/>
         <w:textDirection w:val="lrTbV"/>
         <w:rPr>
+          <w:rFonts w:eastAsia="標楷體" w:hAnsi="標楷體"/>
+          <w:spacing w:val="0"/>
+          <w:sz w:val="28"/>
+        </w:rPr>
+      </w:pPr>
+      <w:r>
+        <w:rPr>
           <w:rFonts w:eastAsia="標楷體" w:hAnsi="標楷體" w:hint="eastAsia"/>
           <w:spacing w:val="0"/>
           <w:sz w:val="28"/>
         </w:rPr>
-      </w:pPr>
-      <w:r>
-        <w:rPr>
-          <w:rFonts w:eastAsia="標楷體" w:hAnsi="標楷體" w:hint="eastAsia"/>
-          <w:spacing w:val="0"/>
-          <w:sz w:val="28"/>
-        </w:rPr>
         <w:t>產品：</w:t>
       </w:r>
     </w:p>
@@ -5906,12 +5904,35 @@
         <w:ind w:leftChars="450" w:left="2368" w:hanging="1288"/>
         <w:jc w:val="both"/>
         <w:textDirection w:val="lrTbV"/>
+        <w:rPr>
+          <w:rFonts w:ascii="標楷體" w:eastAsia="標楷體" w:hAnsi="標楷體"/>
+          <w:color w:val="000000"/>
+          <w:spacing w:val="0"/>
+          <w:sz w:val="28"/>
+        </w:rPr>
+      </w:pPr>
+      <w:r>
         <w:rPr>
           <w:rFonts w:ascii="標楷體" w:eastAsia="標楷體" w:hAnsi="標楷體" w:hint="eastAsia"/>
           <w:color w:val="000000"/>
           <w:spacing w:val="0"/>
           <w:sz w:val="28"/>
         </w:rPr>
+        <w:t>■升降機</w:t>
+      </w:r>
+    </w:p>
+    <w:p>
+      <w:pPr>
+        <w:pStyle w:val="7"/>
+        <w:ind w:leftChars="450" w:left="2368" w:hanging="1288"/>
+        <w:jc w:val="both"/>
+        <w:textDirection w:val="lrTbV"/>
+        <w:rPr>
+          <w:rFonts w:ascii="標楷體" w:eastAsia="標楷體" w:hAnsi="標楷體"/>
+          <w:color w:val="000000"/>
+          <w:spacing w:val="0"/>
+          <w:sz w:val="28"/>
+        </w:rPr>
       </w:pPr>
       <w:r>
         <w:rPr>
@@ -5920,7 +5941,7 @@
           <w:spacing w:val="0"/>
           <w:sz w:val="28"/>
         </w:rPr>
-        <w:t>■升降機</w:t>
+        <w:t>■手扶梯</w:t>
       </w:r>
     </w:p>
     <w:p>
@@ -5929,12 +5950,35 @@
         <w:ind w:leftChars="450" w:left="2368" w:hanging="1288"/>
         <w:jc w:val="both"/>
         <w:textDirection w:val="lrTbV"/>
+        <w:rPr>
+          <w:rFonts w:ascii="標楷體" w:eastAsia="標楷體" w:hAnsi="標楷體"/>
+          <w:color w:val="000000"/>
+          <w:spacing w:val="0"/>
+          <w:sz w:val="28"/>
+        </w:rPr>
+      </w:pPr>
+      <w:r>
         <w:rPr>
           <w:rFonts w:ascii="標楷體" w:eastAsia="標楷體" w:hAnsi="標楷體" w:hint="eastAsia"/>
           <w:color w:val="000000"/>
           <w:spacing w:val="0"/>
           <w:sz w:val="28"/>
         </w:rPr>
+        <w:t>■阻尼器</w:t>
+      </w:r>
+    </w:p>
+    <w:p>
+      <w:pPr>
+        <w:pStyle w:val="7"/>
+        <w:ind w:leftChars="450" w:left="2368" w:hanging="1288"/>
+        <w:jc w:val="both"/>
+        <w:textDirection w:val="lrTbV"/>
+        <w:rPr>
+          <w:rFonts w:ascii="標楷體" w:eastAsia="標楷體" w:hAnsi="標楷體"/>
+          <w:color w:val="000000"/>
+          <w:spacing w:val="0"/>
+          <w:sz w:val="28"/>
+        </w:rPr>
       </w:pPr>
       <w:r>
         <w:rPr>
@@ -5943,7 +5987,7 @@
           <w:spacing w:val="0"/>
           <w:sz w:val="28"/>
         </w:rPr>
-        <w:t>■手扶梯</w:t>
+        <w:t>■監視設備</w:t>
       </w:r>
     </w:p>
     <w:p>
@@ -5952,12 +5996,35 @@
         <w:ind w:leftChars="450" w:left="2368" w:hanging="1288"/>
         <w:jc w:val="both"/>
         <w:textDirection w:val="lrTbV"/>
+        <w:rPr>
+          <w:rFonts w:ascii="標楷體" w:eastAsia="標楷體" w:hAnsi="標楷體"/>
+          <w:color w:val="000000"/>
+          <w:spacing w:val="0"/>
+          <w:sz w:val="28"/>
+        </w:rPr>
+      </w:pPr>
+      <w:r>
         <w:rPr>
           <w:rFonts w:ascii="標楷體" w:eastAsia="標楷體" w:hAnsi="標楷體" w:hint="eastAsia"/>
           <w:color w:val="000000"/>
           <w:spacing w:val="0"/>
           <w:sz w:val="28"/>
         </w:rPr>
+        <w:t>■門窗</w:t>
+      </w:r>
+    </w:p>
+    <w:p>
+      <w:pPr>
+        <w:pStyle w:val="7"/>
+        <w:ind w:leftChars="450" w:left="2368" w:hanging="1288"/>
+        <w:jc w:val="both"/>
+        <w:textDirection w:val="lrTbV"/>
+        <w:rPr>
+          <w:rFonts w:ascii="標楷體" w:eastAsia="標楷體" w:hAnsi="標楷體"/>
+          <w:color w:val="000000"/>
+          <w:spacing w:val="0"/>
+          <w:sz w:val="28"/>
+        </w:rPr>
       </w:pPr>
       <w:r>
         <w:rPr>
@@ -5966,7 +6033,7 @@
           <w:spacing w:val="0"/>
           <w:sz w:val="28"/>
         </w:rPr>
-        <w:t>■阻尼器</w:t>
+        <w:t>■櫥櫃</w:t>
       </w:r>
     </w:p>
     <w:p>
@@ -5975,12 +6042,35 @@
         <w:ind w:leftChars="450" w:left="2368" w:hanging="1288"/>
         <w:jc w:val="both"/>
         <w:textDirection w:val="lrTbV"/>
+        <w:rPr>
+          <w:rFonts w:ascii="標楷體" w:eastAsia="標楷體" w:hAnsi="標楷體"/>
+          <w:color w:val="000000"/>
+          <w:spacing w:val="0"/>
+          <w:sz w:val="28"/>
+        </w:rPr>
+      </w:pPr>
+      <w:r>
         <w:rPr>
           <w:rFonts w:ascii="標楷體" w:eastAsia="標楷體" w:hAnsi="標楷體" w:hint="eastAsia"/>
           <w:color w:val="000000"/>
           <w:spacing w:val="0"/>
           <w:sz w:val="28"/>
         </w:rPr>
+        <w:t>■空調設備</w:t>
+      </w:r>
+    </w:p>
+    <w:p>
+      <w:pPr>
+        <w:pStyle w:val="7"/>
+        <w:ind w:leftChars="450" w:left="2368" w:hanging="1288"/>
+        <w:jc w:val="both"/>
+        <w:textDirection w:val="lrTbV"/>
+        <w:rPr>
+          <w:rFonts w:ascii="標楷體" w:eastAsia="標楷體" w:hAnsi="標楷體"/>
+          <w:color w:val="000000"/>
+          <w:spacing w:val="0"/>
+          <w:sz w:val="28"/>
+        </w:rPr>
       </w:pPr>
       <w:r>
         <w:rPr>
@@ -5989,7 +6079,7 @@
           <w:spacing w:val="0"/>
           <w:sz w:val="28"/>
         </w:rPr>
-        <w:t>■監視設備</w:t>
+        <w:t>■消防栓</w:t>
       </w:r>
     </w:p>
     <w:p>
@@ -5998,12 +6088,35 @@
         <w:ind w:leftChars="450" w:left="2368" w:hanging="1288"/>
         <w:jc w:val="both"/>
         <w:textDirection w:val="lrTbV"/>
+        <w:rPr>
+          <w:rFonts w:ascii="標楷體" w:eastAsia="標楷體" w:hAnsi="標楷體"/>
+          <w:color w:val="000000"/>
+          <w:spacing w:val="0"/>
+          <w:sz w:val="28"/>
+        </w:rPr>
+      </w:pPr>
+      <w:r>
         <w:rPr>
           <w:rFonts w:ascii="標楷體" w:eastAsia="標楷體" w:hAnsi="標楷體" w:hint="eastAsia"/>
           <w:color w:val="000000"/>
           <w:spacing w:val="0"/>
           <w:sz w:val="28"/>
         </w:rPr>
+        <w:t>■照明燈具</w:t>
+      </w:r>
+    </w:p>
+    <w:p>
+      <w:pPr>
+        <w:pStyle w:val="7"/>
+        <w:ind w:leftChars="450" w:left="2368" w:hanging="1288"/>
+        <w:jc w:val="both"/>
+        <w:textDirection w:val="lrTbV"/>
+        <w:rPr>
+          <w:rFonts w:ascii="標楷體" w:eastAsia="標楷體" w:hAnsi="標楷體"/>
+          <w:color w:val="000000"/>
+          <w:spacing w:val="0"/>
+          <w:sz w:val="28"/>
+        </w:rPr>
       </w:pPr>
       <w:r>
         <w:rPr>
@@ -6012,7 +6125,7 @@
           <w:spacing w:val="0"/>
           <w:sz w:val="28"/>
         </w:rPr>
-        <w:t>■門窗</w:t>
+        <w:t>■避雷針</w:t>
       </w:r>
     </w:p>
     <w:p>
@@ -6021,12 +6134,35 @@
         <w:ind w:leftChars="450" w:left="2368" w:hanging="1288"/>
         <w:jc w:val="both"/>
         <w:textDirection w:val="lrTbV"/>
+        <w:rPr>
+          <w:rFonts w:ascii="標楷體" w:eastAsia="標楷體" w:hAnsi="標楷體"/>
+          <w:color w:val="000000"/>
+          <w:spacing w:val="0"/>
+          <w:sz w:val="28"/>
+        </w:rPr>
+      </w:pPr>
+      <w:r>
         <w:rPr>
           <w:rFonts w:ascii="標楷體" w:eastAsia="標楷體" w:hAnsi="標楷體" w:hint="eastAsia"/>
           <w:color w:val="000000"/>
           <w:spacing w:val="0"/>
           <w:sz w:val="28"/>
         </w:rPr>
+        <w:t>■電氣設備</w:t>
+      </w:r>
+    </w:p>
+    <w:p>
+      <w:pPr>
+        <w:pStyle w:val="7"/>
+        <w:ind w:leftChars="450" w:left="2368" w:hanging="1288"/>
+        <w:jc w:val="both"/>
+        <w:textDirection w:val="lrTbV"/>
+        <w:rPr>
+          <w:rFonts w:ascii="標楷體" w:eastAsia="標楷體" w:hAnsi="標楷體"/>
+          <w:color w:val="000000"/>
+          <w:spacing w:val="0"/>
+          <w:sz w:val="28"/>
+        </w:rPr>
       </w:pPr>
       <w:r>
         <w:rPr>
@@ -6035,7 +6171,8 @@
           <w:spacing w:val="0"/>
           <w:sz w:val="28"/>
         </w:rPr>
-        <w:t>■櫥櫃</w:t>
+        <w:lastRenderedPageBreak/>
+        <w:t>■太陽能設備</w:t>
       </w:r>
     </w:p>
     <w:p>
@@ -6044,12 +6181,35 @@
         <w:ind w:leftChars="450" w:left="2368" w:hanging="1288"/>
         <w:jc w:val="both"/>
         <w:textDirection w:val="lrTbV"/>
+        <w:rPr>
+          <w:rFonts w:ascii="標楷體" w:eastAsia="標楷體" w:hAnsi="標楷體"/>
+          <w:color w:val="000000"/>
+          <w:spacing w:val="0"/>
+          <w:sz w:val="28"/>
+        </w:rPr>
+      </w:pPr>
+      <w:r>
         <w:rPr>
           <w:rFonts w:ascii="標楷體" w:eastAsia="標楷體" w:hAnsi="標楷體" w:hint="eastAsia"/>
           <w:color w:val="000000"/>
           <w:spacing w:val="0"/>
           <w:sz w:val="28"/>
         </w:rPr>
+        <w:t>■衛浴設備</w:t>
+      </w:r>
+    </w:p>
+    <w:p>
+      <w:pPr>
+        <w:pStyle w:val="7"/>
+        <w:ind w:leftChars="450" w:left="2368" w:hanging="1288"/>
+        <w:jc w:val="both"/>
+        <w:textDirection w:val="lrTbV"/>
+        <w:rPr>
+          <w:rFonts w:ascii="標楷體" w:eastAsia="標楷體" w:hAnsi="標楷體"/>
+          <w:color w:val="000000"/>
+          <w:spacing w:val="0"/>
+          <w:sz w:val="28"/>
+        </w:rPr>
       </w:pPr>
       <w:r>
         <w:rPr>
@@ -6058,176 +6218,15 @@
           <w:spacing w:val="0"/>
           <w:sz w:val="28"/>
         </w:rPr>
-        <w:t>■空調設備</w:t>
-      </w:r>
-    </w:p>
-    <w:p>
-      <w:pPr>
-        <w:pStyle w:val="7"/>
-        <w:ind w:leftChars="450" w:left="2368" w:hanging="1288"/>
-        <w:jc w:val="both"/>
-        <w:textDirection w:val="lrTbV"/>
+        <w:sym w:font="Wingdings" w:char="F0A8"/>
+      </w:r>
+      <w:r>
         <w:rPr>
           <w:rFonts w:ascii="標楷體" w:eastAsia="標楷體" w:hAnsi="標楷體" w:hint="eastAsia"/>
           <w:color w:val="000000"/>
           <w:spacing w:val="0"/>
           <w:sz w:val="28"/>
         </w:rPr>
-      </w:pPr>
-      <w:r>
-        <w:rPr>
-          <w:rFonts w:ascii="標楷體" w:eastAsia="標楷體" w:hAnsi="標楷體" w:hint="eastAsia"/>
-          <w:color w:val="000000"/>
-          <w:spacing w:val="0"/>
-          <w:sz w:val="28"/>
-        </w:rPr>
-        <w:t>■消防栓</w:t>
-      </w:r>
-    </w:p>
-    <w:p>
-      <w:pPr>
-        <w:pStyle w:val="7"/>
-        <w:ind w:leftChars="450" w:left="2368" w:hanging="1288"/>
-        <w:jc w:val="both"/>
-        <w:textDirection w:val="lrTbV"/>
-        <w:rPr>
-          <w:rFonts w:ascii="標楷體" w:eastAsia="標楷體" w:hAnsi="標楷體" w:hint="eastAsia"/>
-          <w:color w:val="000000"/>
-          <w:spacing w:val="0"/>
-          <w:sz w:val="28"/>
-        </w:rPr>
-      </w:pPr>
-      <w:r>
-        <w:rPr>
-          <w:rFonts w:ascii="標楷體" w:eastAsia="標楷體" w:hAnsi="標楷體" w:hint="eastAsia"/>
-          <w:color w:val="000000"/>
-          <w:spacing w:val="0"/>
-          <w:sz w:val="28"/>
-        </w:rPr>
-        <w:t>■照明燈具</w:t>
-      </w:r>
-    </w:p>
-    <w:p>
-      <w:pPr>
-        <w:pStyle w:val="7"/>
-        <w:ind w:leftChars="450" w:left="2368" w:hanging="1288"/>
-        <w:jc w:val="both"/>
-        <w:textDirection w:val="lrTbV"/>
-        <w:rPr>
-          <w:rFonts w:ascii="標楷體" w:eastAsia="標楷體" w:hAnsi="標楷體" w:hint="eastAsia"/>
-          <w:color w:val="000000"/>
-          <w:spacing w:val="0"/>
-          <w:sz w:val="28"/>
-        </w:rPr>
-      </w:pPr>
-      <w:r>
-        <w:rPr>
-          <w:rFonts w:ascii="標楷體" w:eastAsia="標楷體" w:hAnsi="標楷體" w:hint="eastAsia"/>
-          <w:color w:val="000000"/>
-          <w:spacing w:val="0"/>
-          <w:sz w:val="28"/>
-        </w:rPr>
-        <w:t>■避雷針</w:t>
-      </w:r>
-    </w:p>
-    <w:p>
-      <w:pPr>
-        <w:pStyle w:val="7"/>
-        <w:ind w:leftChars="450" w:left="2368" w:hanging="1288"/>
-        <w:jc w:val="both"/>
-        <w:textDirection w:val="lrTbV"/>
-        <w:rPr>
-          <w:rFonts w:ascii="標楷體" w:eastAsia="標楷體" w:hAnsi="標楷體" w:hint="eastAsia"/>
-          <w:color w:val="000000"/>
-          <w:spacing w:val="0"/>
-          <w:sz w:val="28"/>
-        </w:rPr>
-      </w:pPr>
-      <w:r>
-        <w:rPr>
-          <w:rFonts w:ascii="標楷體" w:eastAsia="標楷體" w:hAnsi="標楷體" w:hint="eastAsia"/>
-          <w:color w:val="000000"/>
-          <w:spacing w:val="0"/>
-          <w:sz w:val="28"/>
-        </w:rPr>
-        <w:t>■電氣設備</w:t>
-      </w:r>
-    </w:p>
-    <w:p>
-      <w:pPr>
-        <w:pStyle w:val="7"/>
-        <w:ind w:leftChars="450" w:left="2368" w:hanging="1288"/>
-        <w:jc w:val="both"/>
-        <w:textDirection w:val="lrTbV"/>
-        <w:rPr>
-          <w:rFonts w:ascii="標楷體" w:eastAsia="標楷體" w:hAnsi="標楷體" w:hint="eastAsia"/>
-          <w:color w:val="000000"/>
-          <w:spacing w:val="0"/>
-          <w:sz w:val="28"/>
-        </w:rPr>
-      </w:pPr>
-      <w:r>
-        <w:rPr>
-          <w:rFonts w:ascii="標楷體" w:eastAsia="標楷體" w:hAnsi="標楷體" w:hint="eastAsia"/>
-          <w:color w:val="000000"/>
-          <w:spacing w:val="0"/>
-          <w:sz w:val="28"/>
-        </w:rPr>
-        <w:t>■太陽能設備</w:t>
-      </w:r>
-    </w:p>
-    <w:p>
-      <w:pPr>
-        <w:pStyle w:val="7"/>
-        <w:ind w:leftChars="450" w:left="2368" w:hanging="1288"/>
-        <w:jc w:val="both"/>
-        <w:textDirection w:val="lrTbV"/>
-        <w:rPr>
-          <w:rFonts w:ascii="標楷體" w:eastAsia="標楷體" w:hAnsi="標楷體" w:hint="eastAsia"/>
-          <w:color w:val="000000"/>
-          <w:spacing w:val="0"/>
-          <w:sz w:val="28"/>
-        </w:rPr>
-      </w:pPr>
-      <w:r>
-        <w:rPr>
-          <w:rFonts w:ascii="標楷體" w:eastAsia="標楷體" w:hAnsi="標楷體" w:hint="eastAsia"/>
-          <w:color w:val="000000"/>
-          <w:spacing w:val="0"/>
-          <w:sz w:val="28"/>
-        </w:rPr>
-        <w:t>■衛浴設備</w:t>
-      </w:r>
-    </w:p>
-    <w:p>
-      <w:pPr>
-        <w:pStyle w:val="7"/>
-        <w:ind w:leftChars="450" w:left="2368" w:hanging="1288"/>
-        <w:jc w:val="both"/>
-        <w:textDirection w:val="lrTbV"/>
-        <w:rPr>
-          <w:rFonts w:ascii="標楷體" w:eastAsia="標楷體" w:hAnsi="標楷體" w:hint="eastAsia"/>
-          <w:color w:val="000000"/>
-          <w:spacing w:val="0"/>
-          <w:sz w:val="28"/>
-        </w:rPr>
-      </w:pPr>
-      <w:r>
-        <w:rPr>
-          <w:rFonts w:ascii="標楷體" w:eastAsia="標楷體" w:hAnsi="標楷體" w:hint="eastAsia"/>
-          <w:color w:val="000000"/>
-          <w:spacing w:val="0"/>
-          <w:sz w:val="28"/>
-        </w:rPr>
-        <w:sym w:font="Wingdings" w:char="F0A8"/>
-      </w:r>
-      <w:r>
-        <w:rPr>
-          <w:rFonts w:ascii="標楷體" w:eastAsia="標楷體" w:hAnsi="標楷體" w:hint="eastAsia"/>
-          <w:color w:val="000000"/>
-          <w:spacing w:val="0"/>
-          <w:sz w:val="28"/>
-        </w:rPr>
         <w:t>其他(由招標機關敘明)：</w:t>
       </w:r>
     </w:p>
@@ -7049,7 +7048,7 @@
         <w:jc w:val="both"/>
         <w:textDirection w:val="lrTbV"/>
         <w:rPr>
-          <w:rFonts w:eastAsia="標楷體" w:hAnsi="標楷體" w:hint="eastAsia"/>
+          <w:rFonts w:eastAsia="標楷體" w:hAnsi="標楷體"/>
           <w:spacing w:val="0"/>
           <w:sz w:val="28"/>
         </w:rPr>
@@ -7127,7 +7126,7 @@
         <w:jc w:val="both"/>
         <w:textDirection w:val="lrTbV"/>
         <w:rPr>
-          <w:rFonts w:eastAsia="標楷體" w:hAnsi="標楷體" w:hint="eastAsia"/>
+          <w:rFonts w:eastAsia="標楷體" w:hAnsi="標楷體"/>
           <w:spacing w:val="0"/>
           <w:sz w:val="28"/>
         </w:rPr>
@@ -7151,17 +7150,17 @@
         <w:jc w:val="both"/>
         <w:textDirection w:val="lrTbV"/>
         <w:rPr>
+          <w:rFonts w:eastAsia="標楷體" w:hAnsi="標楷體"/>
+          <w:spacing w:val="0"/>
+          <w:sz w:val="28"/>
+        </w:rPr>
+      </w:pPr>
+      <w:r>
+        <w:rPr>
           <w:rFonts w:eastAsia="標楷體" w:hAnsi="標楷體" w:hint="eastAsia"/>
           <w:spacing w:val="0"/>
           <w:sz w:val="28"/>
         </w:rPr>
-      </w:pPr>
-      <w:r>
-        <w:rPr>
-          <w:rFonts w:eastAsia="標楷體" w:hAnsi="標楷體" w:hint="eastAsia"/>
-          <w:spacing w:val="0"/>
-          <w:sz w:val="28"/>
-        </w:rPr>
         <w:t>材料：</w:t>
       </w:r>
     </w:p>
@@ -7171,13 +7170,22 @@
         <w:ind w:leftChars="450" w:left="2368" w:hanging="1288"/>
         <w:jc w:val="both"/>
         <w:textDirection w:val="lrTbV"/>
+        <w:rPr>
+          <w:rFonts w:ascii="標楷體" w:eastAsia="標楷體" w:hAnsi="標楷體"/>
+          <w:color w:val="000000"/>
+          <w:spacing w:val="0"/>
+          <w:sz w:val="28"/>
+        </w:rPr>
+      </w:pPr>
+      <w:r>
         <w:rPr>
           <w:rFonts w:ascii="標楷體" w:eastAsia="標楷體" w:hAnsi="標楷體" w:hint="eastAsia"/>
           <w:color w:val="000000"/>
           <w:spacing w:val="0"/>
           <w:sz w:val="28"/>
         </w:rPr>
-      </w:pPr>
+        <w:t>■</w:t>
+      </w:r>
       <w:r>
         <w:rPr>
           <w:rFonts w:ascii="標楷體" w:eastAsia="標楷體" w:hAnsi="標楷體" w:hint="eastAsia"/>
@@ -7185,8 +7193,22 @@
           <w:spacing w:val="0"/>
           <w:sz w:val="28"/>
         </w:rPr>
-        <w:t>■</w:t>
-      </w:r>
+        <w:t>水泥</w:t>
+      </w:r>
+    </w:p>
+    <w:p>
+      <w:pPr>
+        <w:pStyle w:val="7"/>
+        <w:ind w:leftChars="450" w:left="2368" w:hanging="1288"/>
+        <w:jc w:val="both"/>
+        <w:textDirection w:val="lrTbV"/>
+        <w:rPr>
+          <w:rFonts w:ascii="標楷體" w:eastAsia="標楷體" w:hAnsi="標楷體"/>
+          <w:color w:val="000000"/>
+          <w:spacing w:val="0"/>
+          <w:sz w:val="28"/>
+        </w:rPr>
+      </w:pPr>
       <w:r>
         <w:rPr>
           <w:rFonts w:ascii="標楷體" w:eastAsia="標楷體" w:hAnsi="標楷體" w:hint="eastAsia"/>
@@ -7194,22 +7216,17 @@
           <w:spacing w:val="0"/>
           <w:sz w:val="28"/>
         </w:rPr>
-        <w:t>水泥</w:t>
-      </w:r>
-    </w:p>
-    <w:p>
-      <w:pPr>
-        <w:pStyle w:val="7"/>
-        <w:ind w:leftChars="450" w:left="2368" w:hanging="1288"/>
-        <w:jc w:val="both"/>
-        <w:textDirection w:val="lrTbV"/>
+        <w:t>■</w:t>
+      </w:r>
+      <w:r>
         <w:rPr>
           <w:rFonts w:ascii="標楷體" w:eastAsia="標楷體" w:hAnsi="標楷體" w:hint="eastAsia"/>
           <w:color w:val="000000"/>
           <w:spacing w:val="0"/>
           <w:sz w:val="28"/>
         </w:rPr>
-      </w:pPr>
+        <w:t>水泥</w:t>
+      </w:r>
       <w:r>
         <w:rPr>
           <w:rFonts w:ascii="標楷體" w:eastAsia="標楷體" w:hAnsi="標楷體" w:hint="eastAsia"/>
@@ -7217,8 +7234,22 @@
           <w:spacing w:val="0"/>
           <w:sz w:val="28"/>
         </w:rPr>
-        <w:t>■</w:t>
-      </w:r>
+        <w:t>製品</w:t>
+      </w:r>
+    </w:p>
+    <w:p>
+      <w:pPr>
+        <w:pStyle w:val="7"/>
+        <w:ind w:leftChars="450" w:left="2368" w:hanging="1288"/>
+        <w:jc w:val="both"/>
+        <w:textDirection w:val="lrTbV"/>
+        <w:rPr>
+          <w:rFonts w:ascii="標楷體" w:eastAsia="標楷體" w:hAnsi="標楷體"/>
+          <w:color w:val="000000"/>
+          <w:spacing w:val="0"/>
+          <w:sz w:val="28"/>
+        </w:rPr>
+      </w:pPr>
       <w:r>
         <w:rPr>
           <w:rFonts w:ascii="標楷體" w:eastAsia="標楷體" w:hAnsi="標楷體" w:hint="eastAsia"/>
@@ -7226,7 +7257,7 @@
           <w:spacing w:val="0"/>
           <w:sz w:val="28"/>
         </w:rPr>
-        <w:t>水泥</w:t>
+        <w:t>■</w:t>
       </w:r>
       <w:r>
         <w:rPr>
@@ -7235,7 +7266,7 @@
           <w:spacing w:val="0"/>
           <w:sz w:val="28"/>
         </w:rPr>
-        <w:t>製品</w:t>
+        <w:t>鋼筋</w:t>
       </w:r>
     </w:p>
     <w:p>
@@ -7244,13 +7275,22 @@
         <w:ind w:leftChars="450" w:left="2368" w:hanging="1288"/>
         <w:jc w:val="both"/>
         <w:textDirection w:val="lrTbV"/>
+        <w:rPr>
+          <w:rFonts w:ascii="標楷體" w:eastAsia="標楷體" w:hAnsi="標楷體"/>
+          <w:color w:val="000000"/>
+          <w:spacing w:val="0"/>
+          <w:sz w:val="28"/>
+        </w:rPr>
+      </w:pPr>
+      <w:r>
         <w:rPr>
           <w:rFonts w:ascii="標楷體" w:eastAsia="標楷體" w:hAnsi="標楷體" w:hint="eastAsia"/>
           <w:color w:val="000000"/>
           <w:spacing w:val="0"/>
           <w:sz w:val="28"/>
         </w:rPr>
-      </w:pPr>
+        <w:t>■</w:t>
+      </w:r>
       <w:r>
         <w:rPr>
           <w:rFonts w:ascii="標楷體" w:eastAsia="標楷體" w:hAnsi="標楷體" w:hint="eastAsia"/>
@@ -7258,8 +7298,22 @@
           <w:spacing w:val="0"/>
           <w:sz w:val="28"/>
         </w:rPr>
-        <w:t>■</w:t>
-      </w:r>
+        <w:t>預力鋼絞線</w:t>
+      </w:r>
+    </w:p>
+    <w:p>
+      <w:pPr>
+        <w:pStyle w:val="7"/>
+        <w:ind w:leftChars="450" w:left="2368" w:hanging="1288"/>
+        <w:jc w:val="both"/>
+        <w:textDirection w:val="lrTbV"/>
+        <w:rPr>
+          <w:rFonts w:ascii="標楷體" w:eastAsia="標楷體" w:hAnsi="標楷體"/>
+          <w:color w:val="000000"/>
+          <w:spacing w:val="0"/>
+          <w:sz w:val="28"/>
+        </w:rPr>
+      </w:pPr>
       <w:r>
         <w:rPr>
           <w:rFonts w:ascii="標楷體" w:eastAsia="標楷體" w:hAnsi="標楷體" w:hint="eastAsia"/>
@@ -7267,21 +7321,30 @@
           <w:spacing w:val="0"/>
           <w:sz w:val="28"/>
         </w:rPr>
-        <w:t>鋼筋</w:t>
-      </w:r>
-    </w:p>
-    <w:p>
-      <w:pPr>
-        <w:pStyle w:val="7"/>
-        <w:ind w:leftChars="450" w:left="2368" w:hanging="1288"/>
-        <w:jc w:val="both"/>
-        <w:textDirection w:val="lrTbV"/>
+        <w:t>■</w:t>
+      </w:r>
+      <w:r>
         <w:rPr>
           <w:rFonts w:ascii="標楷體" w:eastAsia="標楷體" w:hAnsi="標楷體" w:hint="eastAsia"/>
           <w:color w:val="000000"/>
           <w:spacing w:val="0"/>
           <w:sz w:val="28"/>
         </w:rPr>
+        <w:t>結構鋼</w:t>
+      </w:r>
+    </w:p>
+    <w:p>
+      <w:pPr>
+        <w:pStyle w:val="7"/>
+        <w:ind w:leftChars="450" w:left="2368" w:hanging="1288"/>
+        <w:jc w:val="both"/>
+        <w:textDirection w:val="lrTbV"/>
+        <w:rPr>
+          <w:rFonts w:ascii="標楷體" w:eastAsia="標楷體" w:hAnsi="標楷體"/>
+          <w:color w:val="000000"/>
+          <w:spacing w:val="0"/>
+          <w:sz w:val="28"/>
+        </w:rPr>
       </w:pPr>
       <w:r>
         <w:rPr>
@@ -7299,7 +7362,7 @@
           <w:spacing w:val="0"/>
           <w:sz w:val="28"/>
         </w:rPr>
-        <w:t>預力鋼絞線</w:t>
+        <w:t>陶瓷面磚</w:t>
       </w:r>
     </w:p>
     <w:p>
@@ -7308,13 +7371,22 @@
         <w:ind w:leftChars="450" w:left="2368" w:hanging="1288"/>
         <w:jc w:val="both"/>
         <w:textDirection w:val="lrTbV"/>
+        <w:rPr>
+          <w:rFonts w:ascii="標楷體" w:eastAsia="標楷體" w:hAnsi="標楷體"/>
+          <w:color w:val="000000"/>
+          <w:spacing w:val="0"/>
+          <w:sz w:val="28"/>
+        </w:rPr>
+      </w:pPr>
+      <w:r>
         <w:rPr>
           <w:rFonts w:ascii="標楷體" w:eastAsia="標楷體" w:hAnsi="標楷體" w:hint="eastAsia"/>
           <w:color w:val="000000"/>
           <w:spacing w:val="0"/>
           <w:sz w:val="28"/>
         </w:rPr>
-      </w:pPr>
+        <w:t>■</w:t>
+      </w:r>
       <w:r>
         <w:rPr>
           <w:rFonts w:ascii="標楷體" w:eastAsia="標楷體" w:hAnsi="標楷體" w:hint="eastAsia"/>
@@ -7322,8 +7394,22 @@
           <w:spacing w:val="0"/>
           <w:sz w:val="28"/>
         </w:rPr>
-        <w:t>■</w:t>
-      </w:r>
+        <w:t>透水性混凝土地磚</w:t>
+      </w:r>
+    </w:p>
+    <w:p>
+      <w:pPr>
+        <w:pStyle w:val="7"/>
+        <w:ind w:leftChars="450" w:left="2368" w:hanging="1288"/>
+        <w:jc w:val="both"/>
+        <w:textDirection w:val="lrTbV"/>
+        <w:rPr>
+          <w:rFonts w:ascii="標楷體" w:eastAsia="標楷體" w:hAnsi="標楷體"/>
+          <w:color w:val="000000"/>
+          <w:spacing w:val="0"/>
+          <w:sz w:val="28"/>
+        </w:rPr>
+      </w:pPr>
       <w:r>
         <w:rPr>
           <w:rFonts w:ascii="標楷體" w:eastAsia="標楷體" w:hAnsi="標楷體" w:hint="eastAsia"/>
@@ -7331,21 +7417,30 @@
           <w:spacing w:val="0"/>
           <w:sz w:val="28"/>
         </w:rPr>
-        <w:t>結構鋼</w:t>
-      </w:r>
-    </w:p>
-    <w:p>
-      <w:pPr>
-        <w:pStyle w:val="7"/>
-        <w:ind w:leftChars="450" w:left="2368" w:hanging="1288"/>
-        <w:jc w:val="both"/>
-        <w:textDirection w:val="lrTbV"/>
+        <w:sym w:font="Wingdings" w:char="F0A8"/>
+      </w:r>
+      <w:r>
         <w:rPr>
           <w:rFonts w:ascii="標楷體" w:eastAsia="標楷體" w:hAnsi="標楷體" w:hint="eastAsia"/>
           <w:color w:val="000000"/>
           <w:spacing w:val="0"/>
           <w:sz w:val="28"/>
         </w:rPr>
+        <w:t>砂石</w:t>
+      </w:r>
+    </w:p>
+    <w:p>
+      <w:pPr>
+        <w:pStyle w:val="7"/>
+        <w:ind w:leftChars="450" w:left="2368" w:hanging="1288"/>
+        <w:jc w:val="both"/>
+        <w:textDirection w:val="lrTbV"/>
+        <w:rPr>
+          <w:rFonts w:ascii="標楷體" w:eastAsia="標楷體" w:hAnsi="標楷體"/>
+          <w:color w:val="000000"/>
+          <w:spacing w:val="0"/>
+          <w:sz w:val="28"/>
+        </w:rPr>
       </w:pPr>
       <w:r>
         <w:rPr>
@@ -7354,7 +7449,7 @@
           <w:spacing w:val="0"/>
           <w:sz w:val="28"/>
         </w:rPr>
-        <w:t>■</w:t>
+        <w:sym w:font="Wingdings" w:char="F0A8"/>
       </w:r>
       <w:r>
         <w:rPr>
@@ -7363,7 +7458,7 @@
           <w:spacing w:val="0"/>
           <w:sz w:val="28"/>
         </w:rPr>
-        <w:t>陶瓷面磚</w:t>
+        <w:t>木材、竹材</w:t>
       </w:r>
     </w:p>
     <w:p>
@@ -7373,103 +7468,7 @@
         <w:jc w:val="both"/>
         <w:textDirection w:val="lrTbV"/>
         <w:rPr>
-          <w:rFonts w:ascii="標楷體" w:eastAsia="標楷體" w:hAnsi="標楷體" w:hint="eastAsia"/>
-          <w:color w:val="000000"/>
-          <w:spacing w:val="0"/>
-          <w:sz w:val="28"/>
-        </w:rPr>
-      </w:pPr>
-      <w:r>
-        <w:rPr>
-          <w:rFonts w:ascii="標楷體" w:eastAsia="標楷體" w:hAnsi="標楷體" w:hint="eastAsia"/>
-          <w:color w:val="000000"/>
-          <w:spacing w:val="0"/>
-          <w:sz w:val="28"/>
-        </w:rPr>
-        <w:t>■</w:t>
-      </w:r>
-      <w:r>
-        <w:rPr>
-          <w:rFonts w:ascii="標楷體" w:eastAsia="標楷體" w:hAnsi="標楷體" w:hint="eastAsia"/>
-          <w:color w:val="000000"/>
-          <w:spacing w:val="0"/>
-          <w:sz w:val="28"/>
-        </w:rPr>
-        <w:t>透水性混凝土地磚</w:t>
-      </w:r>
-    </w:p>
-    <w:p>
-      <w:pPr>
-        <w:pStyle w:val="7"/>
-        <w:ind w:leftChars="450" w:left="2368" w:hanging="1288"/>
-        <w:jc w:val="both"/>
-        <w:textDirection w:val="lrTbV"/>
-        <w:rPr>
-          <w:rFonts w:ascii="標楷體" w:eastAsia="標楷體" w:hAnsi="標楷體" w:hint="eastAsia"/>
-          <w:color w:val="000000"/>
-          <w:spacing w:val="0"/>
-          <w:sz w:val="28"/>
-        </w:rPr>
-      </w:pPr>
-      <w:r>
-        <w:rPr>
-          <w:rFonts w:ascii="標楷體" w:eastAsia="標楷體" w:hAnsi="標楷體" w:hint="eastAsia"/>
-          <w:color w:val="000000"/>
-          <w:spacing w:val="0"/>
-          <w:sz w:val="28"/>
-        </w:rPr>
-        <w:sym w:font="Wingdings" w:char="F0A8"/>
-      </w:r>
-      <w:r>
-        <w:rPr>
-          <w:rFonts w:ascii="標楷體" w:eastAsia="標楷體" w:hAnsi="標楷體" w:hint="eastAsia"/>
-          <w:color w:val="000000"/>
-          <w:spacing w:val="0"/>
-          <w:sz w:val="28"/>
-        </w:rPr>
-        <w:t>砂石</w:t>
-      </w:r>
-    </w:p>
-    <w:p>
-      <w:pPr>
-        <w:pStyle w:val="7"/>
-        <w:ind w:leftChars="450" w:left="2368" w:hanging="1288"/>
-        <w:jc w:val="both"/>
-        <w:textDirection w:val="lrTbV"/>
-        <w:rPr>
-          <w:rFonts w:ascii="標楷體" w:eastAsia="標楷體" w:hAnsi="標楷體" w:hint="eastAsia"/>
-          <w:color w:val="000000"/>
-          <w:spacing w:val="0"/>
-          <w:sz w:val="28"/>
-        </w:rPr>
-      </w:pPr>
-      <w:r>
-        <w:rPr>
-          <w:rFonts w:ascii="標楷體" w:eastAsia="標楷體" w:hAnsi="標楷體" w:hint="eastAsia"/>
-          <w:color w:val="000000"/>
-          <w:spacing w:val="0"/>
-          <w:sz w:val="28"/>
-        </w:rPr>
-        <w:sym w:font="Wingdings" w:char="F0A8"/>
-      </w:r>
-      <w:r>
-        <w:rPr>
-          <w:rFonts w:ascii="標楷體" w:eastAsia="標楷體" w:hAnsi="標楷體" w:hint="eastAsia"/>
-          <w:color w:val="000000"/>
-          <w:spacing w:val="0"/>
-          <w:sz w:val="28"/>
-        </w:rPr>
-        <w:t>木材、竹材</w:t>
-      </w:r>
-    </w:p>
-    <w:p>
-      <w:pPr>
-        <w:pStyle w:val="7"/>
-        <w:ind w:leftChars="450" w:left="2368" w:hanging="1288"/>
-        <w:jc w:val="both"/>
-        <w:textDirection w:val="lrTbV"/>
-        <w:rPr>
-          <w:rFonts w:ascii="標楷體" w:eastAsia="標楷體" w:hAnsi="標楷體" w:hint="eastAsia"/>
+          <w:rFonts w:ascii="標楷體" w:eastAsia="標楷體" w:hAnsi="標楷體"/>
           <w:color w:val="000000"/>
           <w:spacing w:val="0"/>
           <w:sz w:val="28"/>
@@ -7504,17 +7503,17 @@
         <w:jc w:val="both"/>
         <w:textDirection w:val="lrTbV"/>
         <w:rPr>
+          <w:rFonts w:eastAsia="標楷體" w:hAnsi="標楷體"/>
+          <w:spacing w:val="0"/>
+          <w:sz w:val="28"/>
+        </w:rPr>
+      </w:pPr>
+      <w:r>
+        <w:rPr>
           <w:rFonts w:eastAsia="標楷體" w:hAnsi="標楷體" w:hint="eastAsia"/>
           <w:spacing w:val="0"/>
           <w:sz w:val="28"/>
         </w:rPr>
-      </w:pPr>
-      <w:r>
-        <w:rPr>
-          <w:rFonts w:eastAsia="標楷體" w:hAnsi="標楷體" w:hint="eastAsia"/>
-          <w:spacing w:val="0"/>
-          <w:sz w:val="28"/>
-        </w:rPr>
         <w:t>產品：</w:t>
       </w:r>
     </w:p>
@@ -7524,12 +7523,35 @@
         <w:ind w:leftChars="450" w:left="2368" w:hanging="1288"/>
         <w:jc w:val="both"/>
         <w:textDirection w:val="lrTbV"/>
+        <w:rPr>
+          <w:rFonts w:ascii="標楷體" w:eastAsia="標楷體" w:hAnsi="標楷體"/>
+          <w:color w:val="000000"/>
+          <w:spacing w:val="0"/>
+          <w:sz w:val="28"/>
+        </w:rPr>
+      </w:pPr>
+      <w:r>
         <w:rPr>
           <w:rFonts w:ascii="標楷體" w:eastAsia="標楷體" w:hAnsi="標楷體" w:hint="eastAsia"/>
           <w:color w:val="000000"/>
           <w:spacing w:val="0"/>
           <w:sz w:val="28"/>
         </w:rPr>
+        <w:t>■升降機</w:t>
+      </w:r>
+    </w:p>
+    <w:p>
+      <w:pPr>
+        <w:pStyle w:val="7"/>
+        <w:ind w:leftChars="450" w:left="2368" w:hanging="1288"/>
+        <w:jc w:val="both"/>
+        <w:textDirection w:val="lrTbV"/>
+        <w:rPr>
+          <w:rFonts w:ascii="標楷體" w:eastAsia="標楷體" w:hAnsi="標楷體"/>
+          <w:color w:val="000000"/>
+          <w:spacing w:val="0"/>
+          <w:sz w:val="28"/>
+        </w:rPr>
       </w:pPr>
       <w:r>
         <w:rPr>
@@ -7538,7 +7560,7 @@
           <w:spacing w:val="0"/>
           <w:sz w:val="28"/>
         </w:rPr>
-        <w:t>■升降機</w:t>
+        <w:t>■手扶梯</w:t>
       </w:r>
     </w:p>
     <w:p>
@@ -7547,12 +7569,36 @@
         <w:ind w:leftChars="450" w:left="2368" w:hanging="1288"/>
         <w:jc w:val="both"/>
         <w:textDirection w:val="lrTbV"/>
+        <w:rPr>
+          <w:rFonts w:ascii="標楷體" w:eastAsia="標楷體" w:hAnsi="標楷體"/>
+          <w:color w:val="000000"/>
+          <w:spacing w:val="0"/>
+          <w:sz w:val="28"/>
+        </w:rPr>
+      </w:pPr>
+      <w:r>
         <w:rPr>
           <w:rFonts w:ascii="標楷體" w:eastAsia="標楷體" w:hAnsi="標楷體" w:hint="eastAsia"/>
           <w:color w:val="000000"/>
           <w:spacing w:val="0"/>
           <w:sz w:val="28"/>
         </w:rPr>
+        <w:lastRenderedPageBreak/>
+        <w:t>■阻尼器</w:t>
+      </w:r>
+    </w:p>
+    <w:p>
+      <w:pPr>
+        <w:pStyle w:val="7"/>
+        <w:ind w:leftChars="450" w:left="2368" w:hanging="1288"/>
+        <w:jc w:val="both"/>
+        <w:textDirection w:val="lrTbV"/>
+        <w:rPr>
+          <w:rFonts w:ascii="標楷體" w:eastAsia="標楷體" w:hAnsi="標楷體"/>
+          <w:color w:val="000000"/>
+          <w:spacing w:val="0"/>
+          <w:sz w:val="28"/>
+        </w:rPr>
       </w:pPr>
       <w:r>
         <w:rPr>
@@ -7561,7 +7607,7 @@
           <w:spacing w:val="0"/>
           <w:sz w:val="28"/>
         </w:rPr>
-        <w:t>■手扶梯</w:t>
+        <w:t>■監視設備</w:t>
       </w:r>
     </w:p>
     <w:p>
@@ -7570,12 +7616,35 @@
         <w:ind w:leftChars="450" w:left="2368" w:hanging="1288"/>
         <w:jc w:val="both"/>
         <w:textDirection w:val="lrTbV"/>
+        <w:rPr>
+          <w:rFonts w:ascii="標楷體" w:eastAsia="標楷體" w:hAnsi="標楷體"/>
+          <w:color w:val="000000"/>
+          <w:spacing w:val="0"/>
+          <w:sz w:val="28"/>
+        </w:rPr>
+      </w:pPr>
+      <w:r>
         <w:rPr>
           <w:rFonts w:ascii="標楷體" w:eastAsia="標楷體" w:hAnsi="標楷體" w:hint="eastAsia"/>
           <w:color w:val="000000"/>
           <w:spacing w:val="0"/>
           <w:sz w:val="28"/>
         </w:rPr>
+        <w:t>■門窗</w:t>
+      </w:r>
+    </w:p>
+    <w:p>
+      <w:pPr>
+        <w:pStyle w:val="7"/>
+        <w:ind w:leftChars="450" w:left="2368" w:hanging="1288"/>
+        <w:jc w:val="both"/>
+        <w:textDirection w:val="lrTbV"/>
+        <w:rPr>
+          <w:rFonts w:ascii="標楷體" w:eastAsia="標楷體" w:hAnsi="標楷體"/>
+          <w:color w:val="000000"/>
+          <w:spacing w:val="0"/>
+          <w:sz w:val="28"/>
+        </w:rPr>
       </w:pPr>
       <w:r>
         <w:rPr>
@@ -7584,7 +7653,7 @@
           <w:spacing w:val="0"/>
           <w:sz w:val="28"/>
         </w:rPr>
-        <w:t>■阻尼器</w:t>
+        <w:t>■櫥櫃</w:t>
       </w:r>
     </w:p>
     <w:p>
@@ -7593,12 +7662,35 @@
         <w:ind w:leftChars="450" w:left="2368" w:hanging="1288"/>
         <w:jc w:val="both"/>
         <w:textDirection w:val="lrTbV"/>
+        <w:rPr>
+          <w:rFonts w:ascii="標楷體" w:eastAsia="標楷體" w:hAnsi="標楷體"/>
+          <w:color w:val="000000"/>
+          <w:spacing w:val="0"/>
+          <w:sz w:val="28"/>
+        </w:rPr>
+      </w:pPr>
+      <w:r>
         <w:rPr>
           <w:rFonts w:ascii="標楷體" w:eastAsia="標楷體" w:hAnsi="標楷體" w:hint="eastAsia"/>
           <w:color w:val="000000"/>
           <w:spacing w:val="0"/>
           <w:sz w:val="28"/>
         </w:rPr>
+        <w:t>■空調設備</w:t>
+      </w:r>
+    </w:p>
+    <w:p>
+      <w:pPr>
+        <w:pStyle w:val="7"/>
+        <w:ind w:leftChars="450" w:left="2368" w:hanging="1288"/>
+        <w:jc w:val="both"/>
+        <w:textDirection w:val="lrTbV"/>
+        <w:rPr>
+          <w:rFonts w:ascii="標楷體" w:eastAsia="標楷體" w:hAnsi="標楷體"/>
+          <w:color w:val="000000"/>
+          <w:spacing w:val="0"/>
+          <w:sz w:val="28"/>
+        </w:rPr>
       </w:pPr>
       <w:r>
         <w:rPr>
@@ -7607,7 +7699,7 @@
           <w:spacing w:val="0"/>
           <w:sz w:val="28"/>
         </w:rPr>
-        <w:t>■監視設備</w:t>
+        <w:t>■消防栓</w:t>
       </w:r>
     </w:p>
     <w:p>
@@ -7616,12 +7708,35 @@
         <w:ind w:leftChars="450" w:left="2368" w:hanging="1288"/>
         <w:jc w:val="both"/>
         <w:textDirection w:val="lrTbV"/>
+        <w:rPr>
+          <w:rFonts w:ascii="標楷體" w:eastAsia="標楷體" w:hAnsi="標楷體"/>
+          <w:color w:val="000000"/>
+          <w:spacing w:val="0"/>
+          <w:sz w:val="28"/>
+        </w:rPr>
+      </w:pPr>
+      <w:r>
         <w:rPr>
           <w:rFonts w:ascii="標楷體" w:eastAsia="標楷體" w:hAnsi="標楷體" w:hint="eastAsia"/>
           <w:color w:val="000000"/>
           <w:spacing w:val="0"/>
           <w:sz w:val="28"/>
         </w:rPr>
+        <w:t>■照明燈具</w:t>
+      </w:r>
+    </w:p>
+    <w:p>
+      <w:pPr>
+        <w:pStyle w:val="7"/>
+        <w:ind w:leftChars="450" w:left="2368" w:hanging="1288"/>
+        <w:jc w:val="both"/>
+        <w:textDirection w:val="lrTbV"/>
+        <w:rPr>
+          <w:rFonts w:ascii="標楷體" w:eastAsia="標楷體" w:hAnsi="標楷體"/>
+          <w:color w:val="000000"/>
+          <w:spacing w:val="0"/>
+          <w:sz w:val="28"/>
+        </w:rPr>
       </w:pPr>
       <w:r>
         <w:rPr>
@@ -7630,7 +7745,7 @@
           <w:spacing w:val="0"/>
           <w:sz w:val="28"/>
         </w:rPr>
-        <w:t>■門窗</w:t>
+        <w:t>■避雷針</w:t>
       </w:r>
     </w:p>
     <w:p>
@@ -7639,12 +7754,35 @@
         <w:ind w:leftChars="450" w:left="2368" w:hanging="1288"/>
         <w:jc w:val="both"/>
         <w:textDirection w:val="lrTbV"/>
+        <w:rPr>
+          <w:rFonts w:ascii="標楷體" w:eastAsia="標楷體" w:hAnsi="標楷體"/>
+          <w:color w:val="000000"/>
+          <w:spacing w:val="0"/>
+          <w:sz w:val="28"/>
+        </w:rPr>
+      </w:pPr>
+      <w:r>
         <w:rPr>
           <w:rFonts w:ascii="標楷體" w:eastAsia="標楷體" w:hAnsi="標楷體" w:hint="eastAsia"/>
           <w:color w:val="000000"/>
           <w:spacing w:val="0"/>
           <w:sz w:val="28"/>
         </w:rPr>
+        <w:t>■電氣設備</w:t>
+      </w:r>
+    </w:p>
+    <w:p>
+      <w:pPr>
+        <w:pStyle w:val="7"/>
+        <w:ind w:leftChars="450" w:left="2368" w:hanging="1288"/>
+        <w:jc w:val="both"/>
+        <w:textDirection w:val="lrTbV"/>
+        <w:rPr>
+          <w:rFonts w:ascii="標楷體" w:eastAsia="標楷體" w:hAnsi="標楷體"/>
+          <w:color w:val="000000"/>
+          <w:spacing w:val="0"/>
+          <w:sz w:val="28"/>
+        </w:rPr>
       </w:pPr>
       <w:r>
         <w:rPr>
@@ -7653,7 +7791,7 @@
           <w:spacing w:val="0"/>
           <w:sz w:val="28"/>
         </w:rPr>
-        <w:t>■櫥櫃</w:t>
+        <w:t>■太陽能設備</w:t>
       </w:r>
     </w:p>
     <w:p>
@@ -7662,12 +7800,35 @@
         <w:ind w:leftChars="450" w:left="2368" w:hanging="1288"/>
         <w:jc w:val="both"/>
         <w:textDirection w:val="lrTbV"/>
+        <w:rPr>
+          <w:rFonts w:ascii="標楷體" w:eastAsia="標楷體" w:hAnsi="標楷體"/>
+          <w:color w:val="000000"/>
+          <w:spacing w:val="0"/>
+          <w:sz w:val="28"/>
+        </w:rPr>
+      </w:pPr>
+      <w:r>
         <w:rPr>
           <w:rFonts w:ascii="標楷體" w:eastAsia="標楷體" w:hAnsi="標楷體" w:hint="eastAsia"/>
           <w:color w:val="000000"/>
           <w:spacing w:val="0"/>
           <w:sz w:val="28"/>
         </w:rPr>
+        <w:t>■衛浴設備</w:t>
+      </w:r>
+    </w:p>
+    <w:p>
+      <w:pPr>
+        <w:pStyle w:val="7"/>
+        <w:ind w:leftChars="450" w:left="2368" w:hanging="1288"/>
+        <w:jc w:val="both"/>
+        <w:textDirection w:val="lrTbV"/>
+        <w:rPr>
+          <w:rFonts w:ascii="標楷體" w:eastAsia="標楷體" w:hAnsi="標楷體"/>
+          <w:color w:val="000000"/>
+          <w:spacing w:val="0"/>
+          <w:sz w:val="28"/>
+        </w:rPr>
       </w:pPr>
       <w:r>
         <w:rPr>
@@ -7676,176 +7837,15 @@
           <w:spacing w:val="0"/>
           <w:sz w:val="28"/>
         </w:rPr>
-        <w:t>■空調設備</w:t>
-      </w:r>
-    </w:p>
-    <w:p>
-      <w:pPr>
-        <w:pStyle w:val="7"/>
-        <w:ind w:leftChars="450" w:left="2368" w:hanging="1288"/>
-        <w:jc w:val="both"/>
-        <w:textDirection w:val="lrTbV"/>
+        <w:sym w:font="Wingdings" w:char="F0A8"/>
+      </w:r>
+      <w:r>
         <w:rPr>
           <w:rFonts w:ascii="標楷體" w:eastAsia="標楷體" w:hAnsi="標楷體" w:hint="eastAsia"/>
           <w:color w:val="000000"/>
           <w:spacing w:val="0"/>
           <w:sz w:val="28"/>
         </w:rPr>
-      </w:pPr>
-      <w:r>
-        <w:rPr>
-          <w:rFonts w:ascii="標楷體" w:eastAsia="標楷體" w:hAnsi="標楷體" w:hint="eastAsia"/>
-          <w:color w:val="000000"/>
-          <w:spacing w:val="0"/>
-          <w:sz w:val="28"/>
-        </w:rPr>
-        <w:t>■消防栓</w:t>
-      </w:r>
-    </w:p>
-    <w:p>
-      <w:pPr>
-        <w:pStyle w:val="7"/>
-        <w:ind w:leftChars="450" w:left="2368" w:hanging="1288"/>
-        <w:jc w:val="both"/>
-        <w:textDirection w:val="lrTbV"/>
-        <w:rPr>
-          <w:rFonts w:ascii="標楷體" w:eastAsia="標楷體" w:hAnsi="標楷體" w:hint="eastAsia"/>
-          <w:color w:val="000000"/>
-          <w:spacing w:val="0"/>
-          <w:sz w:val="28"/>
-        </w:rPr>
-      </w:pPr>
-      <w:r>
-        <w:rPr>
-          <w:rFonts w:ascii="標楷體" w:eastAsia="標楷體" w:hAnsi="標楷體" w:hint="eastAsia"/>
-          <w:color w:val="000000"/>
-          <w:spacing w:val="0"/>
-          <w:sz w:val="28"/>
-        </w:rPr>
-        <w:t>■照明燈具</w:t>
-      </w:r>
-    </w:p>
-    <w:p>
-      <w:pPr>
-        <w:pStyle w:val="7"/>
-        <w:ind w:leftChars="450" w:left="2368" w:hanging="1288"/>
-        <w:jc w:val="both"/>
-        <w:textDirection w:val="lrTbV"/>
-        <w:rPr>
-          <w:rFonts w:ascii="標楷體" w:eastAsia="標楷體" w:hAnsi="標楷體" w:hint="eastAsia"/>
-          <w:color w:val="000000"/>
-          <w:spacing w:val="0"/>
-          <w:sz w:val="28"/>
-        </w:rPr>
-      </w:pPr>
-      <w:r>
-        <w:rPr>
-          <w:rFonts w:ascii="標楷體" w:eastAsia="標楷體" w:hAnsi="標楷體" w:hint="eastAsia"/>
-          <w:color w:val="000000"/>
-          <w:spacing w:val="0"/>
-          <w:sz w:val="28"/>
-        </w:rPr>
-        <w:t>■避雷針</w:t>
-      </w:r>
-    </w:p>
-    <w:p>
-      <w:pPr>
-        <w:pStyle w:val="7"/>
-        <w:ind w:leftChars="450" w:left="2368" w:hanging="1288"/>
-        <w:jc w:val="both"/>
-        <w:textDirection w:val="lrTbV"/>
-        <w:rPr>
-          <w:rFonts w:ascii="標楷體" w:eastAsia="標楷體" w:hAnsi="標楷體" w:hint="eastAsia"/>
-          <w:color w:val="000000"/>
-          <w:spacing w:val="0"/>
-          <w:sz w:val="28"/>
-        </w:rPr>
-      </w:pPr>
-      <w:r>
-        <w:rPr>
-          <w:rFonts w:ascii="標楷體" w:eastAsia="標楷體" w:hAnsi="標楷體" w:hint="eastAsia"/>
-          <w:color w:val="000000"/>
-          <w:spacing w:val="0"/>
-          <w:sz w:val="28"/>
-        </w:rPr>
-        <w:t>■電氣設備</w:t>
-      </w:r>
-    </w:p>
-    <w:p>
-      <w:pPr>
-        <w:pStyle w:val="7"/>
-        <w:ind w:leftChars="450" w:left="2368" w:hanging="1288"/>
-        <w:jc w:val="both"/>
-        <w:textDirection w:val="lrTbV"/>
-        <w:rPr>
-          <w:rFonts w:ascii="標楷體" w:eastAsia="標楷體" w:hAnsi="標楷體" w:hint="eastAsia"/>
-          <w:color w:val="000000"/>
-          <w:spacing w:val="0"/>
-          <w:sz w:val="28"/>
-        </w:rPr>
-      </w:pPr>
-      <w:r>
-        <w:rPr>
-          <w:rFonts w:ascii="標楷體" w:eastAsia="標楷體" w:hAnsi="標楷體" w:hint="eastAsia"/>
-          <w:color w:val="000000"/>
-          <w:spacing w:val="0"/>
-          <w:sz w:val="28"/>
-        </w:rPr>
-        <w:t>■太陽能設備</w:t>
-      </w:r>
-    </w:p>
-    <w:p>
-      <w:pPr>
-        <w:pStyle w:val="7"/>
-        <w:ind w:leftChars="450" w:left="2368" w:hanging="1288"/>
-        <w:jc w:val="both"/>
-        <w:textDirection w:val="lrTbV"/>
-        <w:rPr>
-          <w:rFonts w:ascii="標楷體" w:eastAsia="標楷體" w:hAnsi="標楷體" w:hint="eastAsia"/>
-          <w:color w:val="000000"/>
-          <w:spacing w:val="0"/>
-          <w:sz w:val="28"/>
-        </w:rPr>
-      </w:pPr>
-      <w:r>
-        <w:rPr>
-          <w:rFonts w:ascii="標楷體" w:eastAsia="標楷體" w:hAnsi="標楷體" w:hint="eastAsia"/>
-          <w:color w:val="000000"/>
-          <w:spacing w:val="0"/>
-          <w:sz w:val="28"/>
-        </w:rPr>
-        <w:t>■衛浴設備</w:t>
-      </w:r>
-    </w:p>
-    <w:p>
-      <w:pPr>
-        <w:pStyle w:val="7"/>
-        <w:ind w:leftChars="450" w:left="2368" w:hanging="1288"/>
-        <w:jc w:val="both"/>
-        <w:textDirection w:val="lrTbV"/>
-        <w:rPr>
-          <w:rFonts w:ascii="標楷體" w:eastAsia="標楷體" w:hAnsi="標楷體" w:hint="eastAsia"/>
-          <w:color w:val="000000"/>
-          <w:spacing w:val="0"/>
-          <w:sz w:val="28"/>
-        </w:rPr>
-      </w:pPr>
-      <w:r>
-        <w:rPr>
-          <w:rFonts w:ascii="標楷體" w:eastAsia="標楷體" w:hAnsi="標楷體" w:hint="eastAsia"/>
-          <w:color w:val="000000"/>
-          <w:spacing w:val="0"/>
-          <w:sz w:val="28"/>
-        </w:rPr>
-        <w:sym w:font="Wingdings" w:char="F0A8"/>
-      </w:r>
-      <w:r>
-        <w:rPr>
-          <w:rFonts w:ascii="標楷體" w:eastAsia="標楷體" w:hAnsi="標楷體" w:hint="eastAsia"/>
-          <w:color w:val="000000"/>
-          <w:spacing w:val="0"/>
-          <w:sz w:val="28"/>
-        </w:rPr>
         <w:t>其他(由招標機關敘明)：</w:t>
       </w:r>
     </w:p>
@@ -7856,7 +7856,7 @@
         <w:jc w:val="both"/>
         <w:textDirection w:val="lrTbV"/>
         <w:rPr>
-          <w:rFonts w:eastAsia="標楷體" w:hAnsi="標楷體" w:hint="eastAsia"/>
+          <w:rFonts w:eastAsia="標楷體" w:hAnsi="標楷體"/>
           <w:spacing w:val="0"/>
           <w:sz w:val="28"/>
           <w:u w:val="single"/>
@@ -8048,7 +8048,7 @@
         <w:jc w:val="both"/>
         <w:textDirection w:val="lrTbV"/>
         <w:rPr>
-          <w:rFonts w:eastAsia="標楷體" w:hAnsi="標楷體" w:hint="eastAsia"/>
+          <w:rFonts w:eastAsia="標楷體" w:hAnsi="標楷體"/>
           <w:spacing w:val="0"/>
           <w:sz w:val="28"/>
           <w:szCs w:val="28"/>
@@ -8128,7 +8128,7 @@
         <w:jc w:val="both"/>
         <w:textDirection w:val="lrTbV"/>
         <w:rPr>
-          <w:rFonts w:eastAsia="標楷體" w:hAnsi="標楷體" w:hint="eastAsia"/>
+          <w:rFonts w:eastAsia="標楷體" w:hAnsi="標楷體"/>
           <w:b/>
           <w:spacing w:val="0"/>
           <w:sz w:val="28"/>
@@ -8571,12 +8571,21 @@
         <w:jc w:val="both"/>
         <w:textDirection w:val="lrTbV"/>
         <w:rPr>
+          <w:rFonts w:eastAsia="標楷體" w:hAnsi="標楷體"/>
+          <w:spacing w:val="0"/>
+          <w:sz w:val="28"/>
+          <w:szCs w:val="28"/>
+        </w:rPr>
+      </w:pPr>
+      <w:r>
+        <w:rPr>
           <w:rFonts w:eastAsia="標楷體" w:hAnsi="標楷體" w:hint="eastAsia"/>
           <w:spacing w:val="0"/>
           <w:sz w:val="28"/>
           <w:szCs w:val="28"/>
         </w:rPr>
-      </w:pPr>
+        <w:t>(4-1-2)</w:t>
+      </w:r>
       <w:r>
         <w:rPr>
           <w:rFonts w:eastAsia="標楷體" w:hAnsi="標楷體" w:hint="eastAsia"/>
@@ -8584,7 +8593,7 @@
           <w:sz w:val="28"/>
           <w:szCs w:val="28"/>
         </w:rPr>
-        <w:t>(4-1-2)</w:t>
+        <w:t>屬機關取得服務者，廠商履約人員不得為大陸籍人士；使用之無人機整機不得為大陸廠牌</w:t>
       </w:r>
       <w:r>
         <w:rPr>
@@ -8593,7 +8602,7 @@
           <w:sz w:val="28"/>
           <w:szCs w:val="28"/>
         </w:rPr>
-        <w:t>屬機關取得服務者，廠商履約人員不得為大陸籍人士；使用之無人機整機不得為大陸廠牌</w:t>
+        <w:t>(</w:t>
       </w:r>
       <w:r>
         <w:rPr>
@@ -8602,7 +8611,7 @@
           <w:sz w:val="28"/>
           <w:szCs w:val="28"/>
         </w:rPr>
-        <w:t>(</w:t>
+        <w:t>不及於零組件之廠</w:t>
       </w:r>
       <w:r>
         <w:rPr>
@@ -8611,7 +8620,8 @@
           <w:sz w:val="28"/>
           <w:szCs w:val="28"/>
         </w:rPr>
-        <w:t>不及於零組件之廠牌</w:t>
+        <w:lastRenderedPageBreak/>
+        <w:t>牌</w:t>
       </w:r>
       <w:r>
         <w:rPr>
@@ -8639,7 +8649,7 @@
         <w:jc w:val="both"/>
         <w:textDirection w:val="lrTbV"/>
         <w:rPr>
-          <w:rFonts w:eastAsia="標楷體" w:hAnsi="標楷體" w:hint="eastAsia"/>
+          <w:rFonts w:eastAsia="標楷體" w:hAnsi="標楷體"/>
           <w:b/>
           <w:spacing w:val="0"/>
           <w:sz w:val="28"/>
@@ -8700,7 +8710,7 @@
         <w:jc w:val="both"/>
         <w:textDirection w:val="lrTbV"/>
         <w:rPr>
-          <w:rFonts w:eastAsia="標楷體" w:hAnsi="標楷體" w:hint="eastAsia"/>
+          <w:rFonts w:eastAsia="標楷體" w:hAnsi="標楷體"/>
           <w:b/>
           <w:spacing w:val="0"/>
           <w:sz w:val="28"/>
@@ -9453,7 +9463,7 @@
         <w:jc w:val="both"/>
         <w:textDirection w:val="lrTbV"/>
         <w:rPr>
-          <w:rFonts w:eastAsia="標楷體" w:hAnsi="標楷體" w:hint="eastAsia"/>
+          <w:rFonts w:eastAsia="標楷體" w:hAnsi="標楷體"/>
           <w:spacing w:val="0"/>
           <w:sz w:val="28"/>
           <w:szCs w:val="28"/>
@@ -9485,6 +9495,7 @@
           <w:sz w:val="32"/>
           <w:szCs w:val="32"/>
         </w:rPr>
+        <w:lastRenderedPageBreak/>
         <w:t>無人機資安檢測需求</w:t>
       </w:r>
       <w:r>
@@ -9706,7 +9717,7 @@
               <w:ind w:left="260" w:hangingChars="100" w:hanging="260"/>
               <w:jc w:val="both"/>
               <w:rPr>
-                <w:rFonts w:ascii="標楷體" w:hAnsi="標楷體" w:cs="標楷體" w:hint="eastAsia"/>
+                <w:rFonts w:ascii="標楷體" w:hAnsi="標楷體" w:cs="標楷體"/>
                 <w:bCs/>
                 <w:sz w:val="28"/>
                 <w:szCs w:val="28"/>
@@ -10504,7 +10515,7 @@
         <w:ind w:left="780" w:rightChars="-60" w:right="-144" w:hangingChars="300" w:hanging="780"/>
         <w:jc w:val="both"/>
         <w:rPr>
-          <w:rFonts w:ascii="標楷體" w:hAnsi="標楷體" w:cs="標楷體" w:hint="eastAsia"/>
+          <w:rFonts w:ascii="標楷體" w:hAnsi="標楷體" w:cs="標楷體"/>
           <w:sz w:val="28"/>
           <w:szCs w:val="28"/>
         </w:rPr>
@@ -10532,6 +10543,7 @@
           <w:spacing w:val="0"/>
           <w:sz w:val="28"/>
         </w:rPr>
+        <w:lastRenderedPageBreak/>
         <w:t>本採購：</w:t>
       </w:r>
     </w:p>
@@ -12238,7 +12250,7 @@
           <w:sz w:val="28"/>
         </w:rPr>
       </w:pPr>
-      <w:bookmarkStart w:id="3" w:name="_Hlk95218057"/>
+      <w:bookmarkStart w:id="2" w:name="_Hlk95218057"/>
       <w:r>
         <w:rPr>
           <w:rFonts w:ascii="Times New Roman" w:eastAsia="標楷體"/>
@@ -12352,6 +12364,7 @@
           <w:sz w:val="28"/>
           <w:highlight w:val="yellow"/>
         </w:rPr>
+        <w:lastRenderedPageBreak/>
         <w:t>9</w:t>
       </w:r>
       <w:r>
@@ -12489,7 +12502,7 @@
         <w:jc w:val="both"/>
         <w:textDirection w:val="lrTbV"/>
         <w:rPr>
-          <w:rFonts w:eastAsia="標楷體" w:hint="eastAsia"/>
+          <w:rFonts w:eastAsia="標楷體"/>
           <w:spacing w:val="0"/>
           <w:sz w:val="28"/>
         </w:rPr>
@@ -12597,7 +12610,7 @@
         </w:rPr>
         <w:t>條辦理時提出說明、減價、比減價格，未派員到場依通知期限辦理者，視同放棄）。</w:t>
       </w:r>
-      <w:bookmarkEnd w:id="3"/>
+      <w:bookmarkEnd w:id="2"/>
     </w:p>
     <w:p>
       <w:pPr>
@@ -13325,7 +13338,7 @@
         <w:jc w:val="both"/>
         <w:textDirection w:val="lrTbV"/>
         <w:rPr>
-          <w:rFonts w:eastAsia="標楷體" w:hint="eastAsia"/>
+          <w:rFonts w:eastAsia="標楷體"/>
           <w:spacing w:val="0"/>
           <w:sz w:val="28"/>
         </w:rPr>
@@ -13714,7 +13727,7 @@
         <w:ind w:leftChars="499" w:left="1435" w:hangingChars="77" w:hanging="237"/>
         <w:jc w:val="both"/>
         <w:rPr>
-          <w:rFonts w:eastAsia="標楷體" w:hint="eastAsia"/>
+          <w:rFonts w:eastAsia="標楷體"/>
           <w:sz w:val="28"/>
         </w:rPr>
       </w:pPr>
@@ -13753,7 +13766,7 @@
         <w:ind w:leftChars="499" w:left="1460" w:hangingChars="85" w:hanging="262"/>
         <w:jc w:val="both"/>
         <w:rPr>
-          <w:rFonts w:eastAsia="標楷體" w:hint="eastAsia"/>
+          <w:rFonts w:eastAsia="標楷體"/>
           <w:spacing w:val="0"/>
           <w:sz w:val="28"/>
         </w:rPr>
@@ -13821,7 +13834,7 @@
         </w:rPr>
         <w:t>：</w:t>
       </w:r>
-      <w:bookmarkStart w:id="4" w:name="_Hlk153957462"/>
+      <w:bookmarkStart w:id="3" w:name="_Hlk153957462"/>
       <w:r>
         <w:rPr>
           <w:rFonts w:eastAsia="標楷體" w:hint="eastAsia"/>
@@ -13912,7 +13925,7 @@
         </w:rPr>
         <w:t>。</w:t>
       </w:r>
-      <w:bookmarkEnd w:id="4"/>
+      <w:bookmarkEnd w:id="3"/>
     </w:p>
     <w:p>
       <w:pPr>
@@ -13921,17 +13934,18 @@
         <w:jc w:val="both"/>
         <w:textDirection w:val="lrTbV"/>
         <w:rPr>
-          <w:rFonts w:eastAsia="標楷體" w:hAnsi="標楷體" w:hint="eastAsia"/>
-          <w:spacing w:val="0"/>
-          <w:sz w:val="28"/>
-        </w:rPr>
-      </w:pPr>
-      <w:r>
-        <w:rPr>
           <w:rFonts w:eastAsia="標楷體" w:hAnsi="標楷體"/>
           <w:spacing w:val="0"/>
           <w:sz w:val="28"/>
         </w:rPr>
+      </w:pPr>
+      <w:r>
+        <w:rPr>
+          <w:rFonts w:eastAsia="標楷體" w:hAnsi="標楷體"/>
+          <w:spacing w:val="0"/>
+          <w:sz w:val="28"/>
+        </w:rPr>
+        <w:lastRenderedPageBreak/>
         <w:t>為押標金保證金暨其他擔保作業辦法第</w:t>
       </w:r>
       <w:r>
@@ -14006,7 +14020,7 @@
         <w:jc w:val="both"/>
         <w:textDirection w:val="lrTbV"/>
         <w:rPr>
-          <w:rFonts w:eastAsia="標楷體" w:hint="eastAsia"/>
+          <w:rFonts w:eastAsia="標楷體"/>
           <w:spacing w:val="0"/>
           <w:sz w:val="28"/>
         </w:rPr>
@@ -14306,7 +14320,7 @@
         <w:jc w:val="both"/>
         <w:textDirection w:val="lrTbV"/>
         <w:rPr>
-          <w:rFonts w:eastAsia="標楷體" w:hint="eastAsia"/>
+          <w:rFonts w:eastAsia="標楷體"/>
           <w:spacing w:val="0"/>
           <w:sz w:val="28"/>
         </w:rPr>
@@ -14361,18 +14375,42 @@
         <w:ind w:leftChars="500" w:left="1679" w:hangingChars="171" w:hanging="479"/>
         <w:jc w:val="both"/>
         <w:rPr>
+          <w:rFonts w:eastAsia="標楷體" w:hAnsi="標楷體"/>
+          <w:spacing w:val="0"/>
+          <w:sz w:val="28"/>
+        </w:rPr>
+      </w:pPr>
+      <w:r>
+        <w:rPr>
+          <w:rFonts w:eastAsia="標楷體" w:hAnsi="標楷體"/>
+          <w:spacing w:val="0"/>
+          <w:sz w:val="28"/>
+        </w:rPr>
+        <w:t>(1)</w:t>
+      </w:r>
+      <w:r>
+        <w:rPr>
           <w:rFonts w:eastAsia="標楷體" w:hAnsi="標楷體" w:hint="eastAsia"/>
           <w:spacing w:val="0"/>
           <w:sz w:val="28"/>
         </w:rPr>
-      </w:pPr>
+        <w:t xml:space="preserve"> </w:t>
+      </w:r>
+      <w:r>
+        <w:rPr>
+          <w:rFonts w:eastAsia="標楷體" w:hAnsi="標楷體" w:hint="eastAsia"/>
+          <w:spacing w:val="0"/>
+          <w:sz w:val="28"/>
+        </w:rPr>
+        <w:t>政府電子採購網線上繳納。（距截止投標期限不足</w:t>
+      </w:r>
       <w:r>
         <w:rPr>
           <w:rFonts w:eastAsia="標楷體" w:hAnsi="標楷體"/>
           <w:spacing w:val="0"/>
           <w:sz w:val="28"/>
         </w:rPr>
-        <w:t>(1)</w:t>
+        <w:t>5</w:t>
       </w:r>
       <w:r>
         <w:rPr>
@@ -14380,6 +14418,34 @@
           <w:spacing w:val="0"/>
           <w:sz w:val="28"/>
         </w:rPr>
+        <w:t>分鐘時，將無法使用本方式繳納押標金，請廠商提早作業）</w:t>
+      </w:r>
+    </w:p>
+    <w:p>
+      <w:pPr>
+        <w:pStyle w:val="7"/>
+        <w:ind w:leftChars="500" w:left="1679" w:hangingChars="171" w:hanging="479"/>
+        <w:jc w:val="both"/>
+        <w:rPr>
+          <w:rFonts w:eastAsia="標楷體" w:hAnsi="標楷體"/>
+          <w:spacing w:val="0"/>
+          <w:sz w:val="28"/>
+        </w:rPr>
+      </w:pPr>
+      <w:r>
+        <w:rPr>
+          <w:rFonts w:eastAsia="標楷體" w:hAnsi="標楷體"/>
+          <w:spacing w:val="0"/>
+          <w:sz w:val="28"/>
+        </w:rPr>
+        <w:t>(2)</w:t>
+      </w:r>
+      <w:r>
+        <w:rPr>
+          <w:rFonts w:eastAsia="標楷體" w:hAnsi="標楷體" w:hint="eastAsia"/>
+          <w:spacing w:val="0"/>
+          <w:sz w:val="28"/>
+        </w:rPr>
         <w:t xml:space="preserve"> </w:t>
       </w:r>
       <w:r>
@@ -14388,118 +14454,66 @@
           <w:spacing w:val="0"/>
           <w:sz w:val="28"/>
         </w:rPr>
-        <w:t>政府電子採購網線上繳納。（距截止投標期限不足</w:t>
-      </w:r>
-      <w:r>
+        <w:t>未採線上繳納者，其繳納處所或金融機構帳號：</w:t>
+      </w:r>
+    </w:p>
+    <w:p>
+      <w:pPr>
+        <w:pStyle w:val="7"/>
+        <w:ind w:leftChars="686" w:left="2125" w:hangingChars="171" w:hanging="479"/>
+        <w:jc w:val="both"/>
         <w:rPr>
           <w:rFonts w:eastAsia="標楷體" w:hAnsi="標楷體"/>
-          <w:spacing w:val="0"/>
-          <w:sz w:val="28"/>
-        </w:rPr>
-        <w:t>5</w:t>
-      </w:r>
+          <w:color w:val="FF0000"/>
+          <w:spacing w:val="0"/>
+          <w:sz w:val="28"/>
+        </w:rPr>
+      </w:pPr>
       <w:r>
         <w:rPr>
           <w:rFonts w:eastAsia="標楷體" w:hAnsi="標楷體" w:hint="eastAsia"/>
-          <w:spacing w:val="0"/>
-          <w:sz w:val="28"/>
-        </w:rPr>
-        <w:t>分鐘時，將無法使用本方式繳納押標金，請廠商提早作業）</w:t>
-      </w:r>
-    </w:p>
-    <w:p>
-      <w:pPr>
-        <w:pStyle w:val="7"/>
-        <w:ind w:leftChars="500" w:left="1679" w:hangingChars="171" w:hanging="479"/>
+          <w:color w:val="FF0000"/>
+          <w:spacing w:val="0"/>
+          <w:sz w:val="28"/>
+        </w:rPr>
+        <w:t>(2.1)</w:t>
+      </w:r>
+      <w:r>
+        <w:rPr>
+          <w:rFonts w:eastAsia="標楷體" w:hAnsi="標楷體" w:hint="eastAsia"/>
+          <w:color w:val="FF0000"/>
+          <w:spacing w:val="0"/>
+          <w:sz w:val="28"/>
+        </w:rPr>
+        <w:t>票據應以「</w:t>
+      </w:r>
+      <w:r>
+        <w:rPr>
+          <w:rFonts w:eastAsia="標楷體" w:hAnsi="標楷體" w:hint="eastAsia"/>
+          <w:color w:val="FF0000"/>
+          <w:spacing w:val="0"/>
+          <w:sz w:val="28"/>
+          <w:highlight w:val="yellow"/>
+        </w:rPr>
+        <w:t>農業部農田水利署雲林管理處</w:t>
+      </w:r>
+      <w:r>
+        <w:rPr>
+          <w:rFonts w:eastAsia="標楷體" w:hAnsi="標楷體" w:hint="eastAsia"/>
+          <w:color w:val="FF0000"/>
+          <w:spacing w:val="0"/>
+          <w:sz w:val="28"/>
+        </w:rPr>
+        <w:t>」為受款人。</w:t>
+      </w:r>
+    </w:p>
+    <w:p>
+      <w:pPr>
+        <w:pStyle w:val="7"/>
+        <w:ind w:leftChars="710" w:left="2127" w:hangingChars="151" w:hanging="423"/>
         <w:jc w:val="both"/>
         <w:rPr>
           <w:rFonts w:eastAsia="標楷體" w:hAnsi="標楷體"/>
-          <w:spacing w:val="0"/>
-          <w:sz w:val="28"/>
-        </w:rPr>
-      </w:pPr>
-      <w:r>
-        <w:rPr>
-          <w:rFonts w:eastAsia="標楷體" w:hAnsi="標楷體"/>
-          <w:spacing w:val="0"/>
-          <w:sz w:val="28"/>
-        </w:rPr>
-        <w:t>(2)</w:t>
-      </w:r>
-      <w:r>
-        <w:rPr>
-          <w:rFonts w:eastAsia="標楷體" w:hAnsi="標楷體" w:hint="eastAsia"/>
-          <w:spacing w:val="0"/>
-          <w:sz w:val="28"/>
-        </w:rPr>
-        <w:t xml:space="preserve"> </w:t>
-      </w:r>
-      <w:r>
-        <w:rPr>
-          <w:rFonts w:eastAsia="標楷體" w:hAnsi="標楷體" w:hint="eastAsia"/>
-          <w:spacing w:val="0"/>
-          <w:sz w:val="28"/>
-        </w:rPr>
-        <w:t>未採線上繳納者，其繳納處所或金融機構帳號：</w:t>
-      </w:r>
-    </w:p>
-    <w:p>
-      <w:pPr>
-        <w:pStyle w:val="7"/>
-        <w:ind w:leftChars="686" w:left="2125" w:hangingChars="171" w:hanging="479"/>
-        <w:jc w:val="both"/>
-        <w:rPr>
-          <w:rFonts w:eastAsia="標楷體" w:hAnsi="標楷體"/>
-          <w:color w:val="FF0000"/>
-          <w:spacing w:val="0"/>
-          <w:sz w:val="28"/>
-        </w:rPr>
-      </w:pPr>
-      <w:r>
-        <w:rPr>
-          <w:rFonts w:eastAsia="標楷體" w:hAnsi="標楷體" w:hint="eastAsia"/>
-          <w:color w:val="FF0000"/>
-          <w:spacing w:val="0"/>
-          <w:sz w:val="28"/>
-        </w:rPr>
-        <w:t>(2.1)</w:t>
-      </w:r>
-      <w:r>
-        <w:rPr>
-          <w:rFonts w:eastAsia="標楷體" w:hAnsi="標楷體" w:hint="eastAsia"/>
-          <w:color w:val="FF0000"/>
-          <w:spacing w:val="0"/>
-          <w:sz w:val="28"/>
-        </w:rPr>
-        <w:t>票據應以「</w:t>
-      </w:r>
-      <w:r>
-        <w:rPr>
-          <w:rFonts w:eastAsia="標楷體" w:hAnsi="標楷體" w:hint="eastAsia"/>
-          <w:color w:val="FF0000"/>
-          <w:spacing w:val="0"/>
-          <w:sz w:val="28"/>
-          <w:highlight w:val="yellow"/>
-        </w:rPr>
-        <w:t>農業部農田水利署雲林管理處</w:t>
-      </w:r>
-      <w:r>
-        <w:rPr>
-          <w:rFonts w:eastAsia="標楷體" w:hAnsi="標楷體" w:hint="eastAsia"/>
-          <w:color w:val="FF0000"/>
-          <w:spacing w:val="0"/>
-          <w:sz w:val="28"/>
-        </w:rPr>
-        <w:t>」為受款人。</w:t>
-      </w:r>
-    </w:p>
-    <w:p>
-      <w:pPr>
-        <w:pStyle w:val="7"/>
-        <w:ind w:leftChars="710" w:left="2127" w:hangingChars="151" w:hanging="423"/>
-        <w:jc w:val="both"/>
-        <w:rPr>
-          <w:rFonts w:eastAsia="標楷體" w:hAnsi="標楷體" w:hint="eastAsia"/>
           <w:spacing w:val="0"/>
           <w:sz w:val="28"/>
         </w:rPr>
@@ -14883,6 +14897,14 @@
       </w:r>
       <w:r>
         <w:rPr>
+          <w:rFonts w:eastAsia="標楷體"/>
+          <w:color w:val="FF0000"/>
+          <w:sz w:val="28"/>
+        </w:rPr>
+        <w:t>新台幣</w:t>
+      </w:r>
+      <w:r>
+        <w:rPr>
           <w:rFonts w:eastAsia="標楷體" w:hint="eastAsia"/>
           <w:color w:val="FF0000"/>
           <w:sz w:val="28"/>
@@ -14971,6 +14993,8 @@
         </w:rPr>
         <w:t>。</w:t>
       </w:r>
+      <w:bookmarkStart w:id="4" w:name="_GoBack"/>
+      <w:bookmarkEnd w:id="4"/>
     </w:p>
     <w:p>
       <w:pPr>
@@ -15069,7 +15093,7 @@
         <w:jc w:val="both"/>
         <w:textDirection w:val="lrTbV"/>
         <w:rPr>
-          <w:rFonts w:eastAsia="標楷體" w:hint="eastAsia"/>
+          <w:rFonts w:eastAsia="標楷體"/>
           <w:spacing w:val="0"/>
           <w:sz w:val="28"/>
         </w:rPr>
@@ -15237,7 +15261,7 @@
         <w:ind w:leftChars="499" w:left="1435" w:hangingChars="77" w:hanging="237"/>
         <w:jc w:val="both"/>
         <w:rPr>
-          <w:rFonts w:eastAsia="標楷體" w:hint="eastAsia"/>
+          <w:rFonts w:eastAsia="標楷體"/>
           <w:sz w:val="28"/>
         </w:rPr>
       </w:pPr>
@@ -15269,7 +15293,7 @@
         <w:ind w:leftChars="499" w:left="1460" w:hangingChars="85" w:hanging="262"/>
         <w:jc w:val="both"/>
         <w:rPr>
-          <w:rFonts w:eastAsia="標楷體" w:hint="eastAsia"/>
+          <w:rFonts w:eastAsia="標楷體"/>
           <w:spacing w:val="0"/>
           <w:sz w:val="28"/>
         </w:rPr>
@@ -15311,7 +15335,16 @@
           <w:spacing w:val="0"/>
           <w:sz w:val="28"/>
         </w:rPr>
-        <w:t>由招標機關敘明獎項名稱及減收額度，其減收總額度不逾原定應繳總額之</w:t>
+        <w:t>由招標機關敘明獎項名稱及減收額度，其減收總額度不</w:t>
+      </w:r>
+      <w:r>
+        <w:rPr>
+          <w:rFonts w:eastAsia="標楷體" w:hint="eastAsia"/>
+          <w:spacing w:val="0"/>
+          <w:sz w:val="28"/>
+        </w:rPr>
+        <w:lastRenderedPageBreak/>
+        <w:t>逾原定應繳總額之</w:t>
       </w:r>
       <w:r>
         <w:rPr>
@@ -15446,17 +15479,17 @@
         <w:jc w:val="both"/>
         <w:textDirection w:val="lrTbV"/>
         <w:rPr>
-          <w:rFonts w:eastAsia="標楷體" w:hAnsi="標楷體" w:hint="eastAsia"/>
-          <w:spacing w:val="0"/>
-          <w:sz w:val="28"/>
-        </w:rPr>
-      </w:pPr>
-      <w:r>
-        <w:rPr>
           <w:rFonts w:eastAsia="標楷體" w:hAnsi="標楷體"/>
           <w:spacing w:val="0"/>
           <w:sz w:val="28"/>
         </w:rPr>
+      </w:pPr>
+      <w:r>
+        <w:rPr>
+          <w:rFonts w:eastAsia="標楷體" w:hAnsi="標楷體"/>
+          <w:spacing w:val="0"/>
+          <w:sz w:val="28"/>
+        </w:rPr>
         <w:t>得標廠商為押標金保證金暨其他擔保作業辦法第</w:t>
       </w:r>
       <w:r>
@@ -15531,7 +15564,7 @@
         <w:jc w:val="both"/>
         <w:textDirection w:val="lrTbV"/>
         <w:rPr>
-          <w:rFonts w:eastAsia="標楷體" w:hint="eastAsia"/>
+          <w:rFonts w:eastAsia="標楷體"/>
           <w:spacing w:val="0"/>
           <w:sz w:val="28"/>
         </w:rPr>
@@ -15720,7 +15753,7 @@
         <w:jc w:val="both"/>
         <w:textDirection w:val="lrTbV"/>
         <w:rPr>
-          <w:rFonts w:eastAsia="標楷體" w:hint="eastAsia"/>
+          <w:rFonts w:eastAsia="標楷體"/>
           <w:spacing w:val="0"/>
           <w:sz w:val="28"/>
         </w:rPr>
@@ -15773,7 +15806,7 @@
         <w:jc w:val="both"/>
         <w:textDirection w:val="lrTbV"/>
         <w:rPr>
-          <w:rFonts w:eastAsia="標楷體" w:hint="eastAsia"/>
+          <w:rFonts w:eastAsia="標楷體"/>
           <w:spacing w:val="0"/>
           <w:sz w:val="28"/>
         </w:rPr>
@@ -16402,7 +16435,7 @@
         <w:jc w:val="both"/>
         <w:textDirection w:val="lrTbV"/>
         <w:rPr>
-          <w:rFonts w:eastAsia="標楷體" w:hint="eastAsia"/>
+          <w:rFonts w:eastAsia="標楷體"/>
           <w:color w:val="FF0000"/>
           <w:spacing w:val="0"/>
           <w:sz w:val="28"/>
@@ -16570,7 +16603,7 @@
         <w:jc w:val="both"/>
         <w:textDirection w:val="lrTbV"/>
         <w:rPr>
-          <w:rFonts w:eastAsia="標楷體" w:hAnsi="標楷體" w:hint="eastAsia"/>
+          <w:rFonts w:eastAsia="標楷體" w:hAnsi="標楷體"/>
           <w:spacing w:val="0"/>
           <w:sz w:val="28"/>
         </w:rPr>
@@ -16662,7 +16695,16 @@
             <w:spacing w:val="0"/>
             <w:sz w:val="28"/>
           </w:rPr>
-          <w:t>常用查詢</w:t>
+          <w:t>常用查</w:t>
+        </w:r>
+        <w:r>
+          <w:rPr>
+            <w:rFonts w:eastAsia="標楷體" w:hAnsi="標楷體" w:hint="eastAsia"/>
+            <w:spacing w:val="0"/>
+            <w:sz w:val="28"/>
+          </w:rPr>
+          <w:lastRenderedPageBreak/>
+          <w:t>詢</w:t>
         </w:r>
         <w:r>
           <w:rPr>
@@ -16738,7 +16780,7 @@
         <w:ind w:leftChars="499" w:left="1435" w:hangingChars="77" w:hanging="237"/>
         <w:jc w:val="both"/>
         <w:rPr>
-          <w:rFonts w:eastAsia="標楷體" w:hint="eastAsia"/>
+          <w:rFonts w:eastAsia="標楷體"/>
           <w:sz w:val="28"/>
         </w:rPr>
       </w:pPr>
@@ -16770,7 +16812,7 @@
         <w:ind w:leftChars="499" w:left="1460" w:hangingChars="85" w:hanging="262"/>
         <w:jc w:val="both"/>
         <w:rPr>
-          <w:rFonts w:eastAsia="標楷體" w:hAnsi="標楷體" w:hint="eastAsia"/>
+          <w:rFonts w:eastAsia="標楷體" w:hAnsi="標楷體"/>
           <w:spacing w:val="0"/>
           <w:sz w:val="28"/>
         </w:rPr>
@@ -16935,17 +16977,17 @@
         <w:jc w:val="both"/>
         <w:textDirection w:val="lrTbV"/>
         <w:rPr>
-          <w:rFonts w:eastAsia="標楷體" w:hAnsi="標楷體" w:hint="eastAsia"/>
-          <w:spacing w:val="0"/>
-          <w:sz w:val="28"/>
-        </w:rPr>
-      </w:pPr>
-      <w:r>
-        <w:rPr>
           <w:rFonts w:eastAsia="標楷體" w:hAnsi="標楷體"/>
           <w:spacing w:val="0"/>
           <w:sz w:val="28"/>
         </w:rPr>
+      </w:pPr>
+      <w:r>
+        <w:rPr>
+          <w:rFonts w:eastAsia="標楷體" w:hAnsi="標楷體"/>
+          <w:spacing w:val="0"/>
+          <w:sz w:val="28"/>
+        </w:rPr>
         <w:t>得標廠商為押標金保證金暨其他擔保作業辦法第</w:t>
       </w:r>
       <w:r>
@@ -17020,7 +17062,7 @@
         <w:jc w:val="both"/>
         <w:textDirection w:val="lrTbV"/>
         <w:rPr>
-          <w:rFonts w:eastAsia="標楷體" w:hint="eastAsia"/>
+          <w:rFonts w:eastAsia="標楷體"/>
           <w:spacing w:val="0"/>
           <w:sz w:val="28"/>
         </w:rPr>
@@ -17339,7 +17381,7 @@
         <w:jc w:val="both"/>
         <w:textDirection w:val="lrTbV"/>
         <w:rPr>
-          <w:rFonts w:eastAsia="標楷體" w:hint="eastAsia"/>
+          <w:rFonts w:eastAsia="標楷體"/>
           <w:spacing w:val="0"/>
           <w:sz w:val="28"/>
         </w:rPr>
@@ -17767,7 +17809,7 @@
         <w:spacing w:line="360" w:lineRule="exact"/>
         <w:ind w:leftChars="472" w:left="1755" w:hangingChars="222" w:hanging="622"/>
         <w:rPr>
-          <w:rFonts w:ascii="標楷體" w:eastAsia="標楷體" w:hAnsi="標楷體" w:hint="eastAsia"/>
+          <w:rFonts w:ascii="標楷體" w:eastAsia="標楷體" w:hAnsi="標楷體"/>
         </w:rPr>
       </w:pPr>
       <w:r>
@@ -17887,7 +17929,7 @@
         <w:spacing w:line="360" w:lineRule="exact"/>
         <w:ind w:left="1616" w:hanging="482"/>
         <w:rPr>
-          <w:rFonts w:ascii="標楷體" w:eastAsia="標楷體" w:hAnsi="標楷體" w:hint="eastAsia"/>
+          <w:rFonts w:ascii="標楷體" w:eastAsia="標楷體" w:hAnsi="標楷體"/>
         </w:rPr>
       </w:pPr>
       <w:r>
@@ -17975,7 +18017,7 @@
         <w:spacing w:line="360" w:lineRule="exact"/>
         <w:ind w:left="1616" w:hanging="482"/>
         <w:rPr>
-          <w:rFonts w:ascii="Times New Roman" w:eastAsia="標楷體" w:hint="eastAsia"/>
+          <w:rFonts w:ascii="Times New Roman" w:eastAsia="標楷體"/>
         </w:rPr>
       </w:pPr>
       <w:r>
@@ -18013,7 +18055,7 @@
         <w:spacing w:line="360" w:lineRule="exact"/>
         <w:ind w:left="1616" w:hanging="482"/>
         <w:rPr>
-          <w:rFonts w:ascii="Times New Roman" w:eastAsia="標楷體" w:hint="eastAsia"/>
+          <w:rFonts w:ascii="Times New Roman" w:eastAsia="標楷體"/>
         </w:rPr>
       </w:pPr>
       <w:r>
@@ -18061,7 +18103,16 @@
           <w:kern w:val="0"/>
           <w:sz w:val="28"/>
         </w:rPr>
-        <w:t>前項追繳押標金之情形，屬廠商未依招標文件規定繳納者，追繳金額依招標文件中規定之額度定之；其為標價之一定比率而無標價可供計算者，以預算金額代之。</w:t>
+        <w:t>前項追繳押標金之情形，屬廠商未依招標文件規定繳納者，追繳金</w:t>
+      </w:r>
+      <w:r>
+        <w:rPr>
+          <w:rFonts w:eastAsia="標楷體" w:hint="eastAsia"/>
+          <w:kern w:val="0"/>
+          <w:sz w:val="28"/>
+        </w:rPr>
+        <w:lastRenderedPageBreak/>
+        <w:t>額依招標文件中規定之額度定之；其為標價之一定比率而無標價可供計算者，以預算金額代之。</w:t>
       </w:r>
     </w:p>
     <w:p>
@@ -18602,7 +18653,7 @@
         <w:jc w:val="both"/>
         <w:textDirection w:val="lrTbV"/>
         <w:rPr>
-          <w:rFonts w:eastAsia="標楷體" w:hint="eastAsia"/>
+          <w:rFonts w:eastAsia="標楷體"/>
           <w:spacing w:val="0"/>
           <w:sz w:val="28"/>
         </w:rPr>
@@ -19422,7 +19473,7 @@
         <w:jc w:val="both"/>
         <w:textDirection w:val="lrTbV"/>
         <w:rPr>
-          <w:rFonts w:eastAsia="標楷體" w:hint="eastAsia"/>
+          <w:rFonts w:eastAsia="標楷體"/>
           <w:spacing w:val="0"/>
           <w:sz w:val="28"/>
         </w:rPr>
@@ -19474,7 +19525,7 @@
         <w:jc w:val="both"/>
         <w:textDirection w:val="lrTbV"/>
         <w:rPr>
-          <w:rFonts w:eastAsia="標楷體" w:hint="eastAsia"/>
+          <w:rFonts w:eastAsia="標楷體"/>
           <w:spacing w:val="0"/>
           <w:sz w:val="28"/>
         </w:rPr>
@@ -19526,7 +19577,7 @@
         <w:jc w:val="both"/>
         <w:textDirection w:val="lrTbV"/>
         <w:rPr>
-          <w:rFonts w:eastAsia="標楷體" w:hint="eastAsia"/>
+          <w:rFonts w:eastAsia="標楷體"/>
           <w:spacing w:val="0"/>
           <w:sz w:val="28"/>
         </w:rPr>
@@ -19612,7 +19663,7 @@
         <w:jc w:val="both"/>
         <w:textDirection w:val="lrTbV"/>
         <w:rPr>
-          <w:rFonts w:eastAsia="標楷體" w:hint="eastAsia"/>
+          <w:rFonts w:eastAsia="標楷體"/>
           <w:spacing w:val="0"/>
           <w:sz w:val="28"/>
         </w:rPr>
@@ -19698,7 +19749,7 @@
         <w:jc w:val="both"/>
         <w:textDirection w:val="lrTbV"/>
         <w:rPr>
-          <w:rFonts w:eastAsia="標楷體" w:hint="eastAsia"/>
+          <w:rFonts w:eastAsia="標楷體"/>
           <w:spacing w:val="0"/>
           <w:sz w:val="28"/>
         </w:rPr>
@@ -19784,7 +19835,7 @@
         <w:jc w:val="both"/>
         <w:textDirection w:val="lrTbV"/>
         <w:rPr>
-          <w:rFonts w:eastAsia="標楷體" w:hint="eastAsia"/>
+          <w:rFonts w:eastAsia="標楷體"/>
           <w:spacing w:val="0"/>
           <w:sz w:val="28"/>
         </w:rPr>
@@ -19820,7 +19871,7 @@
         <w:jc w:val="both"/>
         <w:textDirection w:val="lrTbV"/>
         <w:rPr>
-          <w:rFonts w:eastAsia="標楷體" w:hint="eastAsia"/>
+          <w:rFonts w:eastAsia="標楷體"/>
           <w:spacing w:val="0"/>
           <w:sz w:val="28"/>
         </w:rPr>
@@ -19869,6 +19920,7 @@
           <w:spacing w:val="0"/>
           <w:sz w:val="28"/>
         </w:rPr>
+        <w:lastRenderedPageBreak/>
         <w:t xml:space="preserve">        </w:t>
       </w:r>
       <w:r>
@@ -20620,7 +20672,7 @@
         <w:jc w:val="both"/>
         <w:textDirection w:val="lrTbV"/>
         <w:rPr>
-          <w:rFonts w:eastAsia="標楷體" w:hint="eastAsia"/>
+          <w:rFonts w:eastAsia="標楷體"/>
           <w:sz w:val="28"/>
         </w:rPr>
       </w:pPr>
@@ -20959,6 +21011,7 @@
           <w:spacing w:val="0"/>
           <w:sz w:val="28"/>
         </w:rPr>
+        <w:lastRenderedPageBreak/>
         <w:t xml:space="preserve">        </w:t>
       </w:r>
       <w:r>
@@ -21210,7 +21263,7 @@
         <w:jc w:val="both"/>
         <w:textAlignment w:val="auto"/>
         <w:rPr>
-          <w:rFonts w:ascii="標楷體" w:eastAsia="標楷體" w:hAnsi="標楷體" w:hint="eastAsia"/>
+          <w:rFonts w:ascii="標楷體" w:eastAsia="標楷體" w:hAnsi="標楷體"/>
           <w:sz w:val="28"/>
           <w:szCs w:val="28"/>
         </w:rPr>
@@ -21265,7 +21318,7 @@
         <w:jc w:val="both"/>
         <w:textAlignment w:val="auto"/>
         <w:rPr>
-          <w:rFonts w:ascii="標楷體" w:eastAsia="標楷體" w:hAnsi="標楷體" w:hint="eastAsia"/>
+          <w:rFonts w:ascii="標楷體" w:eastAsia="標楷體" w:hAnsi="標楷體"/>
           <w:color w:val="FF0000"/>
           <w:sz w:val="28"/>
           <w:szCs w:val="28"/>
@@ -21360,7 +21413,7 @@
         <w:jc w:val="both"/>
         <w:textAlignment w:val="auto"/>
         <w:rPr>
-          <w:rFonts w:ascii="標楷體" w:eastAsia="標楷體" w:hAnsi="標楷體" w:hint="eastAsia"/>
+          <w:rFonts w:ascii="標楷體" w:eastAsia="標楷體" w:hAnsi="標楷體"/>
           <w:color w:val="FF0000"/>
           <w:sz w:val="28"/>
           <w:szCs w:val="28"/>
@@ -21384,7 +21437,7 @@
         <w:jc w:val="both"/>
         <w:textAlignment w:val="auto"/>
         <w:rPr>
-          <w:rFonts w:ascii="標楷體" w:eastAsia="標楷體" w:hAnsi="標楷體" w:hint="eastAsia"/>
+          <w:rFonts w:ascii="標楷體" w:eastAsia="標楷體" w:hAnsi="標楷體"/>
           <w:color w:val="FF0000"/>
           <w:sz w:val="28"/>
           <w:szCs w:val="28"/>
@@ -21430,7 +21483,7 @@
         <w:jc w:val="both"/>
         <w:textAlignment w:val="auto"/>
         <w:rPr>
-          <w:rFonts w:ascii="標楷體" w:eastAsia="標楷體" w:hAnsi="標楷體" w:hint="eastAsia"/>
+          <w:rFonts w:ascii="標楷體" w:eastAsia="標楷體" w:hAnsi="標楷體"/>
           <w:sz w:val="28"/>
           <w:szCs w:val="28"/>
         </w:rPr>
@@ -21452,7 +21505,7 @@
         <w:jc w:val="both"/>
         <w:textAlignment w:val="auto"/>
         <w:rPr>
-          <w:rFonts w:ascii="標楷體" w:eastAsia="標楷體" w:hAnsi="標楷體" w:hint="eastAsia"/>
+          <w:rFonts w:ascii="標楷體" w:eastAsia="標楷體" w:hAnsi="標楷體"/>
           <w:sz w:val="28"/>
           <w:szCs w:val="28"/>
         </w:rPr>
@@ -21535,7 +21588,7 @@
         <w:jc w:val="both"/>
         <w:textAlignment w:val="auto"/>
         <w:rPr>
-          <w:rFonts w:ascii="標楷體" w:eastAsia="標楷體" w:hAnsi="標楷體" w:hint="eastAsia"/>
+          <w:rFonts w:ascii="標楷體" w:eastAsia="標楷體" w:hAnsi="標楷體"/>
           <w:sz w:val="28"/>
           <w:szCs w:val="28"/>
         </w:rPr>
@@ -21557,7 +21610,7 @@
         <w:jc w:val="both"/>
         <w:textAlignment w:val="auto"/>
         <w:rPr>
-          <w:rFonts w:ascii="標楷體" w:eastAsia="標楷體" w:hAnsi="標楷體" w:hint="eastAsia"/>
+          <w:rFonts w:ascii="標楷體" w:eastAsia="標楷體" w:hAnsi="標楷體"/>
           <w:color w:val="FF0000"/>
           <w:sz w:val="28"/>
           <w:szCs w:val="28"/>
@@ -21589,7 +21642,7 @@
         <w:jc w:val="both"/>
         <w:textAlignment w:val="auto"/>
         <w:rPr>
-          <w:rFonts w:ascii="標楷體" w:eastAsia="標楷體" w:hAnsi="標楷體" w:hint="eastAsia"/>
+          <w:rFonts w:ascii="標楷體" w:eastAsia="標楷體" w:hAnsi="標楷體"/>
           <w:sz w:val="28"/>
           <w:szCs w:val="28"/>
         </w:rPr>
@@ -21766,17 +21819,18 @@
         <w:jc w:val="both"/>
         <w:textAlignment w:val="auto"/>
         <w:rPr>
+          <w:rFonts w:ascii="標楷體" w:eastAsia="標楷體" w:hAnsi="標楷體"/>
+          <w:sz w:val="28"/>
+          <w:szCs w:val="28"/>
+        </w:rPr>
+      </w:pPr>
+      <w:r>
+        <w:rPr>
           <w:rFonts w:ascii="標楷體" w:eastAsia="標楷體" w:hAnsi="標楷體" w:hint="eastAsia"/>
           <w:sz w:val="28"/>
           <w:szCs w:val="28"/>
         </w:rPr>
-      </w:pPr>
-      <w:r>
-        <w:rPr>
-          <w:rFonts w:ascii="標楷體" w:eastAsia="標楷體" w:hAnsi="標楷體" w:hint="eastAsia"/>
-          <w:sz w:val="28"/>
-          <w:szCs w:val="28"/>
-        </w:rPr>
+        <w:lastRenderedPageBreak/>
         <w:t>（註：營利事業登記證自98年4月13日起不再作為證明文件</w:t>
       </w:r>
       <w:r>
@@ -21796,7 +21850,7 @@
         <w:jc w:val="both"/>
         <w:textAlignment w:val="auto"/>
         <w:rPr>
-          <w:rFonts w:ascii="標楷體" w:eastAsia="標楷體" w:hAnsi="標楷體" w:hint="eastAsia"/>
+          <w:rFonts w:ascii="標楷體" w:eastAsia="標楷體" w:hAnsi="標楷體"/>
           <w:sz w:val="28"/>
           <w:szCs w:val="28"/>
         </w:rPr>
@@ -21844,17 +21898,17 @@
         <w:jc w:val="both"/>
         <w:textAlignment w:val="auto"/>
         <w:rPr>
+          <w:rFonts w:ascii="標楷體" w:eastAsia="標楷體" w:hAnsi="標楷體"/>
+          <w:sz w:val="28"/>
+          <w:szCs w:val="28"/>
+        </w:rPr>
+      </w:pPr>
+      <w:r>
+        <w:rPr>
           <w:rFonts w:ascii="標楷體" w:eastAsia="標楷體" w:hAnsi="標楷體" w:hint="eastAsia"/>
           <w:sz w:val="28"/>
           <w:szCs w:val="28"/>
         </w:rPr>
-      </w:pPr>
-      <w:r>
-        <w:rPr>
-          <w:rFonts w:ascii="標楷體" w:eastAsia="標楷體" w:hAnsi="標楷體" w:hint="eastAsia"/>
-          <w:sz w:val="28"/>
-          <w:szCs w:val="28"/>
-        </w:rPr>
         <w:t xml:space="preserve">       營業稅繳稅證明：為營業稅繳款書收據聯或主管稽徵機關核章之最近1期營業人銷售額與稅額申報書收執聯。廠商不及提出最近1期證明者，得以前1期之納稅證明代之。新設立且未屆第1期營業稅繳納期限者，得以營業稅主管稽徵機關核發之核准設立登記公函代之；經核定使用統一發者，應一併檢附申領統一發票購票證相關文件。營業税或所得稅之納稅證明，得以與上開最近一期或前一期證明相同期間內主管稽徵機關核發之無違章欠稅之查復表代之。（本項適用於依營業稅法須報繳營業稅者之情形）</w:t>
       </w:r>
     </w:p>
@@ -21865,7 +21919,7 @@
         <w:jc w:val="both"/>
         <w:textDirection w:val="lrTbV"/>
         <w:rPr>
-          <w:rFonts w:eastAsia="標楷體" w:hint="eastAsia"/>
+          <w:rFonts w:eastAsia="標楷體"/>
           <w:spacing w:val="0"/>
           <w:sz w:val="28"/>
         </w:rPr>
@@ -21878,156 +21932,156 @@
         <w:jc w:val="both"/>
         <w:textDirection w:val="lrTbV"/>
         <w:rPr>
+          <w:rFonts w:eastAsia="標楷體" w:hAnsi="標楷體"/>
+          <w:spacing w:val="0"/>
+          <w:sz w:val="28"/>
+        </w:rPr>
+      </w:pPr>
+      <w:r>
+        <w:rPr>
+          <w:rFonts w:eastAsia="標楷體" w:hAnsi="標楷體"/>
+          <w:spacing w:val="0"/>
+          <w:sz w:val="28"/>
+        </w:rPr>
+        <w:sym w:font="Wingdings" w:char="F0A8"/>
+      </w:r>
+      <w:r>
+        <w:rPr>
           <w:rFonts w:eastAsia="標楷體" w:hAnsi="標楷體" w:hint="eastAsia"/>
           <w:spacing w:val="0"/>
           <w:sz w:val="28"/>
         </w:rPr>
-      </w:pPr>
+        <w:t>本採購屬經濟部投資審議委員會公告「具敏感性或國安</w:t>
+      </w:r>
+      <w:r>
+        <w:rPr>
+          <w:rFonts w:eastAsia="標楷體" w:hAnsi="標楷體" w:hint="eastAsia"/>
+          <w:spacing w:val="0"/>
+          <w:sz w:val="28"/>
+        </w:rPr>
+        <w:t>(</w:t>
+      </w:r>
+      <w:r>
+        <w:rPr>
+          <w:rFonts w:eastAsia="標楷體" w:hAnsi="標楷體" w:hint="eastAsia"/>
+          <w:spacing w:val="0"/>
+          <w:sz w:val="28"/>
+        </w:rPr>
+        <w:t>含資安</w:t>
+      </w:r>
+      <w:r>
+        <w:rPr>
+          <w:rFonts w:eastAsia="標楷體" w:hAnsi="標楷體" w:hint="eastAsia"/>
+          <w:spacing w:val="0"/>
+          <w:sz w:val="28"/>
+        </w:rPr>
+        <w:t>)</w:t>
+      </w:r>
+      <w:r>
+        <w:rPr>
+          <w:rFonts w:eastAsia="標楷體" w:hAnsi="標楷體" w:hint="eastAsia"/>
+          <w:spacing w:val="0"/>
+          <w:sz w:val="28"/>
+        </w:rPr>
+        <w:t>疑慮之業務範疇」之資訊服務採購，廠商不得為大陸地區廠商、第三地區含陸資成分廠商及經濟部投資審議委員會公告之陸資資訊服務業者。</w:t>
+      </w:r>
+      <w:r>
+        <w:rPr>
+          <w:rFonts w:eastAsia="標楷體" w:hAnsi="標楷體" w:hint="eastAsia"/>
+          <w:spacing w:val="0"/>
+          <w:sz w:val="28"/>
+        </w:rPr>
+        <w:t>(</w:t>
+      </w:r>
+      <w:r>
+        <w:rPr>
+          <w:rFonts w:eastAsia="標楷體" w:hAnsi="標楷體" w:hint="eastAsia"/>
+          <w:spacing w:val="0"/>
+          <w:sz w:val="28"/>
+        </w:rPr>
+        <w:t>上開業務範疇及陸資資訊服務業清單公開於經濟部投資審議委員會網站</w:t>
+      </w:r>
+      <w:r>
+        <w:rPr>
+          <w:rFonts w:eastAsia="標楷體" w:hAnsi="標楷體" w:hint="eastAsia"/>
+          <w:spacing w:val="0"/>
+          <w:sz w:val="28"/>
+        </w:rPr>
+        <w:t>http://www.moeaic.gov.tw/)</w:t>
+      </w:r>
+      <w:r>
+        <w:rPr>
+          <w:rFonts w:eastAsia="標楷體" w:hAnsi="標楷體" w:hint="eastAsia"/>
+          <w:spacing w:val="0"/>
+          <w:sz w:val="28"/>
+        </w:rPr>
+        <w:t>。（註：適用條約或協定之採購案，如勾選本項者，請依</w:t>
+      </w:r>
+      <w:r>
+        <w:rPr>
+          <w:rFonts w:eastAsia="標楷體" w:hAnsi="標楷體" w:hint="eastAsia"/>
+          <w:spacing w:val="0"/>
+          <w:sz w:val="28"/>
+        </w:rPr>
+        <w:t>GPA</w:t>
+      </w:r>
+      <w:r>
+        <w:rPr>
+          <w:rFonts w:eastAsia="標楷體" w:hAnsi="標楷體" w:hint="eastAsia"/>
+          <w:spacing w:val="0"/>
+          <w:sz w:val="28"/>
+        </w:rPr>
+        <w:t>第</w:t>
+      </w:r>
+      <w:r>
+        <w:rPr>
+          <w:rFonts w:eastAsia="標楷體" w:hAnsi="標楷體" w:hint="eastAsia"/>
+          <w:spacing w:val="0"/>
+          <w:sz w:val="28"/>
+        </w:rPr>
+        <w:t>3</w:t>
+      </w:r>
+      <w:r>
+        <w:rPr>
+          <w:rFonts w:eastAsia="標楷體" w:hAnsi="標楷體" w:hint="eastAsia"/>
+          <w:spacing w:val="0"/>
+          <w:sz w:val="28"/>
+        </w:rPr>
+        <w:t>條規定，妥適考量本須知第</w:t>
+      </w:r>
+      <w:r>
+        <w:rPr>
+          <w:rFonts w:eastAsia="標楷體" w:hAnsi="標楷體" w:hint="eastAsia"/>
+          <w:spacing w:val="0"/>
+          <w:sz w:val="28"/>
+        </w:rPr>
+        <w:t>16</w:t>
+      </w:r>
+      <w:r>
+        <w:rPr>
+          <w:rFonts w:eastAsia="標楷體" w:hAnsi="標楷體" w:hint="eastAsia"/>
+          <w:spacing w:val="0"/>
+          <w:sz w:val="28"/>
+        </w:rPr>
+        <w:t>點之勾選）</w:t>
+      </w:r>
       <w:r>
         <w:rPr>
           <w:rFonts w:eastAsia="標楷體" w:hAnsi="標楷體"/>
           <w:spacing w:val="0"/>
           <w:sz w:val="28"/>
         </w:rPr>
-        <w:sym w:font="Wingdings" w:char="F0A8"/>
-      </w:r>
-      <w:r>
-        <w:rPr>
-          <w:rFonts w:eastAsia="標楷體" w:hAnsi="標楷體" w:hint="eastAsia"/>
-          <w:spacing w:val="0"/>
-          <w:sz w:val="28"/>
-        </w:rPr>
-        <w:t>本採購屬經濟部投資審議委員會公告「具敏感性或國安</w:t>
-      </w:r>
-      <w:r>
-        <w:rPr>
-          <w:rFonts w:eastAsia="標楷體" w:hAnsi="標楷體" w:hint="eastAsia"/>
-          <w:spacing w:val="0"/>
-          <w:sz w:val="28"/>
-        </w:rPr>
-        <w:t>(</w:t>
-      </w:r>
-      <w:r>
-        <w:rPr>
-          <w:rFonts w:eastAsia="標楷體" w:hAnsi="標楷體" w:hint="eastAsia"/>
-          <w:spacing w:val="0"/>
-          <w:sz w:val="28"/>
-        </w:rPr>
-        <w:t>含資安</w:t>
-      </w:r>
-      <w:r>
-        <w:rPr>
-          <w:rFonts w:eastAsia="標楷體" w:hAnsi="標楷體" w:hint="eastAsia"/>
-          <w:spacing w:val="0"/>
-          <w:sz w:val="28"/>
-        </w:rPr>
-        <w:t>)</w:t>
-      </w:r>
-      <w:r>
-        <w:rPr>
-          <w:rFonts w:eastAsia="標楷體" w:hAnsi="標楷體" w:hint="eastAsia"/>
-          <w:spacing w:val="0"/>
-          <w:sz w:val="28"/>
-        </w:rPr>
-        <w:t>疑慮之業務範疇」之資訊服務採購，廠商不得為大陸地區廠商、第三地區含陸資成分廠商及經濟部投資審議委員會公告之陸資資訊服務業者。</w:t>
-      </w:r>
-      <w:r>
-        <w:rPr>
-          <w:rFonts w:eastAsia="標楷體" w:hAnsi="標楷體" w:hint="eastAsia"/>
-          <w:spacing w:val="0"/>
-          <w:sz w:val="28"/>
-        </w:rPr>
-        <w:t>(</w:t>
-      </w:r>
-      <w:r>
-        <w:rPr>
-          <w:rFonts w:eastAsia="標楷體" w:hAnsi="標楷體" w:hint="eastAsia"/>
-          <w:spacing w:val="0"/>
-          <w:sz w:val="28"/>
-        </w:rPr>
-        <w:t>上開業務範疇及陸資資訊服務業清單公開於經濟部投資審議委員會網站</w:t>
-      </w:r>
-      <w:r>
-        <w:rPr>
-          <w:rFonts w:eastAsia="標楷體" w:hAnsi="標楷體" w:hint="eastAsia"/>
-          <w:spacing w:val="0"/>
-          <w:sz w:val="28"/>
-        </w:rPr>
-        <w:t>http://www.moeaic.gov.tw/)</w:t>
-      </w:r>
-      <w:r>
-        <w:rPr>
-          <w:rFonts w:eastAsia="標楷體" w:hAnsi="標楷體" w:hint="eastAsia"/>
-          <w:spacing w:val="0"/>
-          <w:sz w:val="28"/>
-        </w:rPr>
-        <w:t>。（註：適用條約或協定之採購案，如勾選本項者，請依</w:t>
-      </w:r>
-      <w:r>
-        <w:rPr>
-          <w:rFonts w:eastAsia="標楷體" w:hAnsi="標楷體" w:hint="eastAsia"/>
-          <w:spacing w:val="0"/>
-          <w:sz w:val="28"/>
-        </w:rPr>
-        <w:t>GPA</w:t>
-      </w:r>
-      <w:r>
-        <w:rPr>
-          <w:rFonts w:eastAsia="標楷體" w:hAnsi="標楷體" w:hint="eastAsia"/>
-          <w:spacing w:val="0"/>
-          <w:sz w:val="28"/>
-        </w:rPr>
-        <w:t>第</w:t>
-      </w:r>
-      <w:r>
-        <w:rPr>
-          <w:rFonts w:eastAsia="標楷體" w:hAnsi="標楷體" w:hint="eastAsia"/>
-          <w:spacing w:val="0"/>
-          <w:sz w:val="28"/>
-        </w:rPr>
-        <w:t>3</w:t>
-      </w:r>
-      <w:r>
-        <w:rPr>
-          <w:rFonts w:eastAsia="標楷體" w:hAnsi="標楷體" w:hint="eastAsia"/>
-          <w:spacing w:val="0"/>
-          <w:sz w:val="28"/>
-        </w:rPr>
-        <w:t>條規定，妥適考量本須知第</w:t>
-      </w:r>
-      <w:r>
-        <w:rPr>
-          <w:rFonts w:eastAsia="標楷體" w:hAnsi="標楷體" w:hint="eastAsia"/>
-          <w:spacing w:val="0"/>
-          <w:sz w:val="28"/>
-        </w:rPr>
-        <w:t>16</w:t>
-      </w:r>
-      <w:r>
-        <w:rPr>
-          <w:rFonts w:eastAsia="標楷體" w:hAnsi="標楷體" w:hint="eastAsia"/>
-          <w:spacing w:val="0"/>
-          <w:sz w:val="28"/>
-        </w:rPr>
-        <w:t>點之勾選）</w:t>
-      </w:r>
-      <w:r>
+        <w:t>。</w:t>
+      </w:r>
+    </w:p>
+    <w:p>
+      <w:pPr>
+        <w:pStyle w:val="7"/>
+        <w:ind w:leftChars="480" w:left="1410" w:hangingChars="92" w:hanging="258"/>
+        <w:jc w:val="both"/>
+        <w:textDirection w:val="lrTbV"/>
         <w:rPr>
           <w:rFonts w:eastAsia="標楷體" w:hAnsi="標楷體"/>
-          <w:spacing w:val="0"/>
-          <w:sz w:val="28"/>
-        </w:rPr>
-        <w:t>。</w:t>
-      </w:r>
-    </w:p>
-    <w:p>
-      <w:pPr>
-        <w:pStyle w:val="7"/>
-        <w:ind w:leftChars="480" w:left="1410" w:hangingChars="92" w:hanging="258"/>
-        <w:jc w:val="both"/>
-        <w:textDirection w:val="lrTbV"/>
-        <w:rPr>
-          <w:rFonts w:eastAsia="標楷體" w:hAnsi="標楷體" w:hint="eastAsia"/>
           <w:spacing w:val="0"/>
           <w:sz w:val="28"/>
         </w:rPr>
@@ -22639,6 +22693,7 @@
           <w:spacing w:val="0"/>
           <w:sz w:val="28"/>
         </w:rPr>
+        <w:lastRenderedPageBreak/>
         <w:t>機關辦理採購有下列情形之一者，得依採購法第</w:t>
       </w:r>
       <w:r>
@@ -23197,7 +23252,7 @@
         <w:jc w:val="both"/>
         <w:textDirection w:val="lrTbV"/>
         <w:rPr>
-          <w:rFonts w:eastAsia="標楷體" w:hint="eastAsia"/>
+          <w:rFonts w:eastAsia="標楷體"/>
           <w:spacing w:val="0"/>
           <w:sz w:val="28"/>
         </w:rPr>
@@ -23227,7 +23282,7 @@
         <w:jc w:val="both"/>
         <w:textDirection w:val="lrTbV"/>
         <w:rPr>
-          <w:rFonts w:eastAsia="標楷體" w:hint="eastAsia"/>
+          <w:rFonts w:eastAsia="標楷體"/>
           <w:spacing w:val="0"/>
           <w:sz w:val="28"/>
         </w:rPr>
@@ -23484,7 +23539,7 @@
         <w:jc w:val="both"/>
         <w:textDirection w:val="lrTbV"/>
         <w:rPr>
-          <w:rFonts w:eastAsia="標楷體" w:hint="eastAsia"/>
+          <w:rFonts w:eastAsia="標楷體"/>
           <w:spacing w:val="0"/>
           <w:sz w:val="28"/>
         </w:rPr>
@@ -23609,7 +23664,7 @@
         <w:jc w:val="both"/>
         <w:textDirection w:val="lrTbV"/>
         <w:rPr>
-          <w:rFonts w:eastAsia="標楷體" w:hAnsi="標楷體" w:hint="eastAsia"/>
+          <w:rFonts w:eastAsia="標楷體" w:hAnsi="標楷體"/>
           <w:sz w:val="28"/>
           <w:u w:val="single"/>
         </w:rPr>
@@ -23681,7 +23736,7 @@
         <w:jc w:val="both"/>
         <w:textDirection w:val="lrTbV"/>
         <w:rPr>
-          <w:rFonts w:eastAsia="標楷體" w:hint="eastAsia"/>
+          <w:rFonts w:eastAsia="標楷體"/>
           <w:spacing w:val="0"/>
           <w:sz w:val="28"/>
         </w:rPr>
@@ -23691,6 +23746,7 @@
           <w:rFonts w:eastAsia="標楷體" w:hAnsi="標楷體"/>
           <w:sz w:val="28"/>
         </w:rPr>
+        <w:lastRenderedPageBreak/>
         <w:sym w:font="Wingdings" w:char="F0A8"/>
       </w:r>
       <w:r>
@@ -23930,7 +23986,7 @@
         <w:jc w:val="both"/>
         <w:textDirection w:val="lrTbV"/>
         <w:rPr>
-          <w:rFonts w:eastAsia="標楷體" w:hint="eastAsia"/>
+          <w:rFonts w:eastAsia="標楷體"/>
           <w:spacing w:val="0"/>
           <w:sz w:val="28"/>
         </w:rPr>
@@ -24071,7 +24127,7 @@
         <w:jc w:val="both"/>
         <w:textDirection w:val="lrTbV"/>
         <w:rPr>
-          <w:rFonts w:eastAsia="標楷體" w:hint="eastAsia"/>
+          <w:rFonts w:eastAsia="標楷體"/>
           <w:spacing w:val="0"/>
           <w:sz w:val="28"/>
         </w:rPr>
@@ -24163,7 +24219,7 @@
         <w:jc w:val="both"/>
         <w:textDirection w:val="lrTbV"/>
         <w:rPr>
-          <w:rFonts w:eastAsia="標楷體" w:hint="eastAsia"/>
+          <w:rFonts w:eastAsia="標楷體"/>
           <w:spacing w:val="0"/>
           <w:sz w:val="28"/>
         </w:rPr>
@@ -25113,7 +25169,16 @@
           <w:spacing w:val="0"/>
           <w:sz w:val="28"/>
         </w:rPr>
-        <w:t>款指前階段規劃或設計服務之成果一併於招標文件公開，且經機關認為參與前階段作業之廠商無競爭優勢者。</w:t>
+        <w:t>款指前階段規劃或設計服務之成果一併於招標文件公開，且經機</w:t>
+      </w:r>
+      <w:r>
+        <w:rPr>
+          <w:rFonts w:eastAsia="標楷體"/>
+          <w:spacing w:val="0"/>
+          <w:sz w:val="28"/>
+        </w:rPr>
+        <w:lastRenderedPageBreak/>
+        <w:t>關認為參與前階段作業之廠商無競爭優勢者。</w:t>
       </w:r>
     </w:p>
     <w:p>
@@ -25981,7 +26046,7 @@
         <w:jc w:val="both"/>
         <w:textDirection w:val="lrTbV"/>
         <w:rPr>
-          <w:rFonts w:eastAsia="標楷體" w:hint="eastAsia"/>
+          <w:rFonts w:eastAsia="標楷體"/>
           <w:color w:val="FF0000"/>
           <w:spacing w:val="0"/>
           <w:sz w:val="28"/>
@@ -26004,7 +26069,7 @@
         <w:jc w:val="both"/>
         <w:textDirection w:val="lrTbV"/>
         <w:rPr>
-          <w:rFonts w:eastAsia="標楷體" w:hint="eastAsia"/>
+          <w:rFonts w:eastAsia="標楷體"/>
           <w:color w:val="FF0000"/>
           <w:spacing w:val="0"/>
           <w:sz w:val="28"/>
@@ -26045,7 +26110,7 @@
         <w:jc w:val="both"/>
         <w:textDirection w:val="lrTbV"/>
         <w:rPr>
-          <w:rFonts w:eastAsia="標楷體" w:hint="eastAsia"/>
+          <w:rFonts w:eastAsia="標楷體"/>
           <w:color w:val="FF0000"/>
           <w:spacing w:val="0"/>
           <w:sz w:val="28"/>
@@ -26068,7 +26133,7 @@
         <w:jc w:val="both"/>
         <w:textDirection w:val="lrTbV"/>
         <w:rPr>
-          <w:rFonts w:eastAsia="標楷體" w:hint="eastAsia"/>
+          <w:rFonts w:eastAsia="標楷體"/>
           <w:color w:val="FF0000"/>
           <w:spacing w:val="0"/>
           <w:sz w:val="28"/>
@@ -26091,7 +26156,7 @@
         <w:jc w:val="both"/>
         <w:textDirection w:val="lrTbV"/>
         <w:rPr>
-          <w:rFonts w:eastAsia="標楷體" w:hint="eastAsia"/>
+          <w:rFonts w:eastAsia="標楷體"/>
           <w:color w:val="FF0000"/>
           <w:spacing w:val="0"/>
           <w:sz w:val="28"/>
@@ -26114,7 +26179,7 @@
         <w:jc w:val="both"/>
         <w:textDirection w:val="lrTbV"/>
         <w:rPr>
-          <w:rFonts w:eastAsia="標楷體" w:hint="eastAsia"/>
+          <w:rFonts w:eastAsia="標楷體"/>
           <w:color w:val="FF0000"/>
           <w:spacing w:val="0"/>
           <w:sz w:val="28"/>
@@ -26137,7 +26202,7 @@
         <w:jc w:val="both"/>
         <w:textDirection w:val="lrTbV"/>
         <w:rPr>
-          <w:rFonts w:eastAsia="標楷體" w:hint="eastAsia"/>
+          <w:rFonts w:eastAsia="標楷體"/>
           <w:color w:val="FF0000"/>
           <w:spacing w:val="0"/>
           <w:sz w:val="28"/>
@@ -26196,7 +26261,7 @@
         <w:jc w:val="both"/>
         <w:textDirection w:val="lrTbV"/>
         <w:rPr>
-          <w:rFonts w:eastAsia="標楷體" w:hint="eastAsia"/>
+          <w:rFonts w:eastAsia="標楷體"/>
           <w:color w:val="FF0000"/>
           <w:spacing w:val="0"/>
           <w:sz w:val="28"/>
@@ -26219,7 +26284,7 @@
         <w:jc w:val="both"/>
         <w:textDirection w:val="lrTbV"/>
         <w:rPr>
-          <w:rFonts w:eastAsia="標楷體" w:hint="eastAsia"/>
+          <w:rFonts w:eastAsia="標楷體"/>
           <w:color w:val="FF0000"/>
           <w:spacing w:val="0"/>
           <w:sz w:val="28"/>
@@ -26260,7 +26325,7 @@
         <w:jc w:val="both"/>
         <w:textDirection w:val="lrTbV"/>
         <w:rPr>
-          <w:rFonts w:eastAsia="標楷體" w:hint="eastAsia"/>
+          <w:rFonts w:eastAsia="標楷體"/>
           <w:color w:val="FF0000"/>
           <w:spacing w:val="0"/>
           <w:sz w:val="28"/>
@@ -26283,7 +26348,7 @@
         <w:jc w:val="both"/>
         <w:textDirection w:val="lrTbV"/>
         <w:rPr>
-          <w:rFonts w:eastAsia="標楷體" w:hint="eastAsia"/>
+          <w:rFonts w:eastAsia="標楷體"/>
           <w:color w:val="FF0000"/>
           <w:spacing w:val="0"/>
           <w:sz w:val="28"/>
@@ -26306,7 +26371,7 @@
         <w:jc w:val="both"/>
         <w:textDirection w:val="lrTbV"/>
         <w:rPr>
-          <w:rFonts w:eastAsia="標楷體" w:hint="eastAsia"/>
+          <w:rFonts w:eastAsia="標楷體"/>
           <w:color w:val="FF0000"/>
           <w:spacing w:val="0"/>
           <w:sz w:val="28"/>
@@ -26329,7 +26394,7 @@
         <w:jc w:val="both"/>
         <w:textDirection w:val="lrTbV"/>
         <w:rPr>
-          <w:rFonts w:eastAsia="標楷體" w:hint="eastAsia"/>
+          <w:rFonts w:eastAsia="標楷體"/>
           <w:color w:val="FF0000"/>
           <w:spacing w:val="0"/>
           <w:sz w:val="28"/>
@@ -26352,7 +26417,7 @@
         <w:jc w:val="both"/>
         <w:textDirection w:val="lrTbV"/>
         <w:rPr>
-          <w:rFonts w:eastAsia="標楷體" w:hint="eastAsia"/>
+          <w:rFonts w:eastAsia="標楷體"/>
           <w:spacing w:val="0"/>
           <w:sz w:val="28"/>
         </w:rPr>
@@ -26378,7 +26443,7 @@
         <w:jc w:val="both"/>
         <w:textDirection w:val="lrTbV"/>
         <w:rPr>
-          <w:rFonts w:eastAsia="標楷體" w:hint="eastAsia"/>
+          <w:rFonts w:eastAsia="標楷體"/>
           <w:spacing w:val="0"/>
           <w:sz w:val="28"/>
         </w:rPr>
@@ -26452,6 +26517,7 @@
           <w:spacing w:val="0"/>
           <w:sz w:val="28"/>
         </w:rPr>
+        <w:lastRenderedPageBreak/>
         <w:t>涉及未得標廠商投標文件著作財產權，機關如欲使用該等文件，應經該廠商同意無償授權機關使用，或由機關給予報酬後，於彼此約定範圍內使用。</w:t>
       </w:r>
     </w:p>
@@ -26876,7 +26942,7 @@
         <w:jc w:val="both"/>
         <w:textDirection w:val="lrTbV"/>
         <w:rPr>
-          <w:rFonts w:ascii="標楷體" w:eastAsia="標楷體" w:hAnsi="標楷體" w:hint="eastAsia"/>
+          <w:rFonts w:ascii="標楷體" w:eastAsia="標楷體" w:hAnsi="標楷體"/>
           <w:sz w:val="28"/>
           <w:szCs w:val="28"/>
         </w:rPr>
@@ -26963,7 +27029,7 @@
         <w:jc w:val="both"/>
         <w:textDirection w:val="lrTbV"/>
         <w:rPr>
-          <w:rFonts w:ascii="標楷體" w:eastAsia="標楷體" w:hAnsi="標楷體" w:hint="eastAsia"/>
+          <w:rFonts w:ascii="標楷體" w:eastAsia="標楷體" w:hAnsi="標楷體"/>
           <w:sz w:val="28"/>
           <w:szCs w:val="28"/>
         </w:rPr>
@@ -27170,7 +27236,7 @@
         <w:jc w:val="both"/>
         <w:textDirection w:val="lrTbV"/>
         <w:rPr>
-          <w:rFonts w:eastAsia="標楷體" w:hint="eastAsia"/>
+          <w:rFonts w:eastAsia="標楷體"/>
           <w:spacing w:val="0"/>
           <w:sz w:val="28"/>
         </w:rPr>
@@ -27183,7 +27249,7 @@
         <w:jc w:val="both"/>
         <w:textDirection w:val="lrTbV"/>
         <w:rPr>
-          <w:rFonts w:eastAsia="標楷體" w:hint="eastAsia"/>
+          <w:rFonts w:eastAsia="標楷體"/>
           <w:spacing w:val="0"/>
           <w:sz w:val="28"/>
         </w:rPr>
@@ -27252,6 +27318,7 @@
           <w:rFonts w:eastAsia="標楷體" w:hAnsi="標楷體"/>
           <w:sz w:val="32"/>
         </w:rPr>
+        <w:lastRenderedPageBreak/>
         <w:t>切結書</w:t>
       </w:r>
       <w:r>
@@ -27420,6 +27487,7 @@
           <w:rFonts w:eastAsia="標楷體" w:hAnsi="標楷體"/>
           <w:sz w:val="32"/>
         </w:rPr>
+        <w:lastRenderedPageBreak/>
         <w:t>切結書</w:t>
       </w:r>
       <w:r>
@@ -27715,7 +27783,7 @@
         <w:rFonts w:ascii="全真楷書"/>
         <w:noProof/>
       </w:rPr>
-      <w:t>1</w:t>
+      <w:t>9</w:t>
     </w:r>
     <w:r>
       <w:rPr>
@@ -28876,6 +28944,50 @@
     <w:lsdException w:name="Subtitle" w:qFormat="1"/>
     <w:lsdException w:name="Strong" w:qFormat="1"/>
     <w:lsdException w:name="Emphasis" w:qFormat="1"/>
+    <w:lsdException w:name="Normal Table" w:semiHidden="1" w:unhideWhenUsed="1"/>
+    <w:lsdException w:name="Table Simple 1" w:semiHidden="1" w:unhideWhenUsed="1"/>
+    <w:lsdException w:name="Table Simple 2" w:semiHidden="1" w:unhideWhenUsed="1"/>
+    <w:lsdException w:name="Table Simple 3" w:semiHidden="1" w:unhideWhenUsed="1"/>
+    <w:lsdException w:name="Table Classic 1" w:semiHidden="1" w:unhideWhenUsed="1"/>
+    <w:lsdException w:name="Table Classic 2" w:semiHidden="1" w:unhideWhenUsed="1"/>
+    <w:lsdException w:name="Table Classic 3" w:semiHidden="1" w:unhideWhenUsed="1"/>
+    <w:lsdException w:name="Table Classic 4" w:semiHidden="1" w:unhideWhenUsed="1"/>
+    <w:lsdException w:name="Table Colorful 1" w:semiHidden="1" w:unhideWhenUsed="1"/>
+    <w:lsdException w:name="Table Colorful 2" w:semiHidden="1" w:unhideWhenUsed="1"/>
+    <w:lsdException w:name="Table Colorful 3" w:semiHidden="1" w:unhideWhenUsed="1"/>
+    <w:lsdException w:name="Table Columns 1" w:semiHidden="1" w:unhideWhenUsed="1"/>
+    <w:lsdException w:name="Table Columns 2" w:semiHidden="1" w:unhideWhenUsed="1"/>
+    <w:lsdException w:name="Table Columns 3" w:semiHidden="1" w:unhideWhenUsed="1"/>
+    <w:lsdException w:name="Table Columns 4" w:semiHidden="1" w:unhideWhenUsed="1"/>
+    <w:lsdException w:name="Table Columns 5" w:semiHidden="1" w:unhideWhenUsed="1"/>
+    <w:lsdException w:name="Table Grid 1" w:semiHidden="1" w:unhideWhenUsed="1"/>
+    <w:lsdException w:name="Table Grid 2" w:semiHidden="1" w:unhideWhenUsed="1"/>
+    <w:lsdException w:name="Table Grid 3" w:semiHidden="1" w:unhideWhenUsed="1"/>
+    <w:lsdException w:name="Table Grid 4" w:semiHidden="1" w:unhideWhenUsed="1"/>
+    <w:lsdException w:name="Table Grid 5" w:semiHidden="1" w:unhideWhenUsed="1"/>
+    <w:lsdException w:name="Table Grid 6" w:semiHidden="1" w:unhideWhenUsed="1"/>
+    <w:lsdException w:name="Table Grid 7" w:semiHidden="1" w:unhideWhenUsed="1"/>
+    <w:lsdException w:name="Table Grid 8" w:semiHidden="1" w:unhideWhenUsed="1"/>
+    <w:lsdException w:name="Table List 1" w:semiHidden="1" w:unhideWhenUsed="1"/>
+    <w:lsdException w:name="Table List 2" w:semiHidden="1" w:unhideWhenUsed="1"/>
+    <w:lsdException w:name="Table List 3" w:semiHidden="1" w:unhideWhenUsed="1"/>
+    <w:lsdException w:name="Table List 4" w:semiHidden="1" w:unhideWhenUsed="1"/>
+    <w:lsdException w:name="Table List 5" w:semiHidden="1" w:unhideWhenUsed="1"/>
+    <w:lsdException w:name="Table List 6" w:semiHidden="1" w:unhideWhenUsed="1"/>
+    <w:lsdException w:name="Table List 7" w:semiHidden="1" w:unhideWhenUsed="1"/>
+    <w:lsdException w:name="Table List 8" w:semiHidden="1" w:unhideWhenUsed="1"/>
+    <w:lsdException w:name="Table 3D effects 1" w:semiHidden="1" w:unhideWhenUsed="1"/>
+    <w:lsdException w:name="Table 3D effects 2" w:semiHidden="1" w:unhideWhenUsed="1"/>
+    <w:lsdException w:name="Table 3D effects 3" w:semiHidden="1" w:unhideWhenUsed="1"/>
+    <w:lsdException w:name="Table Contemporary" w:semiHidden="1" w:unhideWhenUsed="1"/>
+    <w:lsdException w:name="Table Elegant" w:semiHidden="1" w:unhideWhenUsed="1"/>
+    <w:lsdException w:name="Table Professional" w:semiHidden="1" w:unhideWhenUsed="1"/>
+    <w:lsdException w:name="Table Subtle 1" w:semiHidden="1" w:unhideWhenUsed="1"/>
+    <w:lsdException w:name="Table Subtle 2" w:semiHidden="1" w:unhideWhenUsed="1"/>
+    <w:lsdException w:name="Table Web 1" w:semiHidden="1" w:unhideWhenUsed="1"/>
+    <w:lsdException w:name="Table Web 2" w:semiHidden="1" w:unhideWhenUsed="1"/>
+    <w:lsdException w:name="Table Web 3" w:semiHidden="1" w:unhideWhenUsed="1"/>
+    <w:lsdException w:name="Table Theme" w:semiHidden="1" w:unhideWhenUsed="1"/>
     <w:lsdException w:name="Placeholder Text" w:semiHidden="1" w:uiPriority="99"/>
     <w:lsdException w:name="No Spacing" w:uiPriority="1" w:qFormat="1"/>
     <w:lsdException w:name="Light Shading" w:uiPriority="60"/>
@@ -29108,11 +29220,15 @@
   </w:style>
   <w:style w:type="character" w:default="1" w:styleId="a0">
     <w:name w:val="Default Paragraph Font"/>
+    <w:uiPriority w:val="1"/>
     <w:semiHidden/>
+    <w:unhideWhenUsed/>
   </w:style>
   <w:style w:type="table" w:default="1" w:styleId="a1">
     <w:name w:val="Normal Table"/>
+    <w:uiPriority w:val="99"/>
     <w:semiHidden/>
+    <w:unhideWhenUsed/>
     <w:tblPr>
       <w:tblInd w:w="0" w:type="dxa"/>
       <w:tblCellMar>
@@ -29125,7 +29241,9 @@
   </w:style>
   <w:style w:type="numbering" w:default="1" w:styleId="a2">
     <w:name w:val="No List"/>
+    <w:uiPriority w:val="99"/>
     <w:semiHidden/>
+    <w:unhideWhenUsed/>
   </w:style>
   <w:style w:type="paragraph" w:customStyle="1" w:styleId="17">
     <w:name w:val="樣式17"/>
@@ -29170,22 +29288,22 @@
       <w:sz w:val="28"/>
     </w:rPr>
   </w:style>
-  <w:style w:type="paragraph" w:customStyle="1" w:styleId="PlainText">
-    <w:name w:val="Plain Text"/>
+  <w:style w:type="paragraph" w:customStyle="1" w:styleId="1">
+    <w:name w:val="純文字1"/>
     <w:basedOn w:val="a"/>
     <w:rPr>
       <w:rFonts w:ascii="細明體" w:eastAsia="細明體" w:hAnsi="Courier New"/>
     </w:rPr>
   </w:style>
-  <w:style w:type="paragraph" w:customStyle="1" w:styleId="BodyText2">
-    <w:name w:val="Body Text 2"/>
+  <w:style w:type="paragraph" w:customStyle="1" w:styleId="21">
+    <w:name w:val="本文 21"/>
     <w:basedOn w:val="a"/>
     <w:pPr>
       <w:ind w:left="720"/>
     </w:pPr>
   </w:style>
-  <w:style w:type="paragraph" w:customStyle="1" w:styleId="BodyTextIndent2">
-    <w:name w:val="Body Text Indent 2"/>
+  <w:style w:type="paragraph" w:customStyle="1" w:styleId="210">
+    <w:name w:val="本文縮排 21"/>
     <w:basedOn w:val="a"/>
     <w:pPr>
       <w:ind w:left="1260"/>
@@ -29205,7 +29323,7 @@
       <w:sz w:val="28"/>
     </w:rPr>
   </w:style>
-  <w:style w:type="paragraph" w:customStyle="1" w:styleId="21">
+  <w:style w:type="paragraph" w:customStyle="1" w:styleId="211">
     <w:name w:val="樣式21"/>
     <w:basedOn w:val="17"/>
     <w:pPr>
@@ -29219,8 +29337,8 @@
       <w:ind w:left="2835"/>
     </w:pPr>
   </w:style>
-  <w:style w:type="paragraph" w:customStyle="1" w:styleId="BodyTextIndent3">
-    <w:name w:val="Body Text Indent 3"/>
+  <w:style w:type="paragraph" w:customStyle="1" w:styleId="31">
+    <w:name w:val="本文縮排 31"/>
     <w:basedOn w:val="a"/>
     <w:pPr>
       <w:ind w:left="720" w:hanging="720"/>
@@ -29241,7 +29359,7 @@
       <w:sz w:val="28"/>
     </w:rPr>
   </w:style>
-  <w:style w:type="paragraph" w:customStyle="1" w:styleId="1">
+  <w:style w:type="paragraph" w:customStyle="1" w:styleId="10">
     <w:name w:val="1."/>
     <w:basedOn w:val="a"/>
     <w:pPr>
@@ -29298,8 +29416,8 @@
       <w:kern w:val="0"/>
     </w:rPr>
   </w:style>
-  <w:style w:type="paragraph" w:customStyle="1" w:styleId="BlockText">
-    <w:name w:val="Block Text"/>
+  <w:style w:type="paragraph" w:customStyle="1" w:styleId="11">
+    <w:name w:val="區塊文字1"/>
     <w:basedOn w:val="a"/>
     <w:pPr>
       <w:spacing w:line="300" w:lineRule="atLeast"/>
@@ -29734,7 +29852,7 @@
 </file>
 
 <file path=customXml/itemProps1.xml><?xml version="1.0" encoding="utf-8"?>
-<ds:datastoreItem xmlns:ds="http://schemas.openxmlformats.org/officeDocument/2006/customXml" ds:itemID="{2D0E2147-61DB-4CB9-AACF-A2BB400647C9}">
+<ds:datastoreItem xmlns:ds="http://schemas.openxmlformats.org/officeDocument/2006/customXml" ds:itemID="{7C706828-3C2A-4810-A0C1-93E388A9BD02}">
   <ds:schemaRefs>
     <ds:schemaRef ds:uri="http://schemas.openxmlformats.org/officeDocument/2006/bibliography"/>
   </ds:schemaRefs>

</xml_diff>